<commit_message>
doublechecked code and writeup
</commit_message>
<xml_diff>
--- a/Followill-372-hw2-writeup.docx
+++ b/Followill-372-hw2-writeup.docx
@@ -30,6 +30,46 @@
           <w:shd w:val="clear" w:color="auto" w:fill="F2F2F2"/>
         </w:rPr>
         <w:t>Sarah Followill</w:t>
+      </w:r>
+    </w:p>
+    <w:p>
+      <w:pPr>
+        <w:rPr>
+          <w:rFonts w:ascii="Arial" w:eastAsia="Times New Roman" w:hAnsi="Arial" w:cs="Arial"/>
+          <w:shd w:val="clear" w:color="auto" w:fill="F2F2F2"/>
+        </w:rPr>
+      </w:pPr>
+    </w:p>
+    <w:p>
+      <w:pPr>
+        <w:rPr>
+          <w:rFonts w:ascii="Arial" w:eastAsia="Times New Roman" w:hAnsi="Arial" w:cs="Arial"/>
+          <w:shd w:val="clear" w:color="auto" w:fill="F2F2F2"/>
+        </w:rPr>
+      </w:pPr>
+      <w:r>
+        <w:rPr>
+          <w:rFonts w:ascii="Arial" w:eastAsia="Times New Roman" w:hAnsi="Arial" w:cs="Arial"/>
+          <w:shd w:val="clear" w:color="auto" w:fill="F2F2F2"/>
+        </w:rPr>
+        <w:t xml:space="preserve">LINK TO HW2 REPOSITORY: </w:t>
+      </w:r>
+      <w:hyperlink r:id="rId4" w:history="1">
+        <w:r>
+          <w:rPr>
+            <w:rStyle w:val="Hyperlink"/>
+            <w:rFonts w:ascii="Arial" w:eastAsia="Times New Roman" w:hAnsi="Arial" w:cs="Arial"/>
+            <w:shd w:val="clear" w:color="auto" w:fill="F2F2F2"/>
+          </w:rPr>
+          <w:t>https://github.com/sarahfollowill/plan372_hw2</w:t>
+        </w:r>
+      </w:hyperlink>
+      <w:r>
+        <w:rPr>
+          <w:rFonts w:ascii="Arial" w:eastAsia="Times New Roman" w:hAnsi="Arial" w:cs="Arial"/>
+          <w:shd w:val="clear" w:color="auto" w:fill="F2F2F2"/>
+        </w:rPr>
+        <w:t xml:space="preserve"> </w:t>
       </w:r>
       <w:r>
         <w:rPr>
@@ -122,195 +162,6 @@
                 <pic:pic xmlns:pic="http://schemas.openxmlformats.org/drawingml/2006/picture">
                   <pic:nvPicPr>
                     <pic:cNvPr id="3" name="Picture 3"/>
-                    <pic:cNvPicPr/>
-                  </pic:nvPicPr>
-                  <pic:blipFill>
-                    <a:blip r:embed="rId4">
-                      <a:extLst>
-                        <a:ext uri="{28A0092B-C50C-407E-A947-70E740481C1C}">
-                          <a14:useLocalDpi xmlns:a14="http://schemas.microsoft.com/office/drawing/2010/main" val="0"/>
-                        </a:ext>
-                      </a:extLst>
-                    </a:blip>
-                    <a:stretch>
-                      <a:fillRect/>
-                    </a:stretch>
-                  </pic:blipFill>
-                  <pic:spPr>
-                    <a:xfrm>
-                      <a:off x="0" y="0"/>
-                      <a:ext cx="5943600" cy="3813810"/>
-                    </a:xfrm>
-                    <a:prstGeom prst="rect">
-                      <a:avLst/>
-                    </a:prstGeom>
-                  </pic:spPr>
-                </pic:pic>
-              </a:graphicData>
-            </a:graphic>
-          </wp:inline>
-        </w:drawing>
-      </w:r>
-    </w:p>
-    <w:p>
-      <w:pPr>
-        <w:rPr>
-          <w:rFonts w:ascii="Arial" w:eastAsia="Times New Roman" w:hAnsi="Arial" w:cs="Arial"/>
-          <w:shd w:val="clear" w:color="auto" w:fill="F2F2F2"/>
-        </w:rPr>
-      </w:pPr>
-      <w:r>
-        <w:rPr>
-          <w:rFonts w:ascii="Arial" w:eastAsia="Times New Roman" w:hAnsi="Arial" w:cs="Arial"/>
-          <w:color w:val="000000"/>
-        </w:rPr>
-        <w:br/>
-      </w:r>
-    </w:p>
-    <w:p>
-      <w:pPr>
-        <w:rPr>
-          <w:rFonts w:ascii="Arial" w:eastAsia="Times New Roman" w:hAnsi="Arial" w:cs="Arial"/>
-          <w:shd w:val="clear" w:color="auto" w:fill="F2F2F2"/>
-        </w:rPr>
-      </w:pPr>
-    </w:p>
-    <w:p>
-      <w:pPr>
-        <w:rPr>
-          <w:rFonts w:ascii="Arial" w:eastAsia="Times New Roman" w:hAnsi="Arial" w:cs="Arial"/>
-          <w:shd w:val="clear" w:color="auto" w:fill="F2F2F2"/>
-        </w:rPr>
-      </w:pPr>
-    </w:p>
-    <w:p>
-      <w:pPr>
-        <w:rPr>
-          <w:rFonts w:ascii="Arial" w:eastAsia="Times New Roman" w:hAnsi="Arial" w:cs="Arial"/>
-          <w:shd w:val="clear" w:color="auto" w:fill="F2F2F2"/>
-        </w:rPr>
-      </w:pPr>
-    </w:p>
-    <w:p>
-      <w:pPr>
-        <w:rPr>
-          <w:rFonts w:ascii="Arial" w:eastAsia="Times New Roman" w:hAnsi="Arial" w:cs="Arial"/>
-          <w:shd w:val="clear" w:color="auto" w:fill="F2F2F2"/>
-        </w:rPr>
-      </w:pPr>
-    </w:p>
-    <w:p>
-      <w:pPr>
-        <w:rPr>
-          <w:rFonts w:ascii="Arial" w:eastAsia="Times New Roman" w:hAnsi="Arial" w:cs="Arial"/>
-          <w:shd w:val="clear" w:color="auto" w:fill="F2F2F2"/>
-        </w:rPr>
-      </w:pPr>
-    </w:p>
-    <w:p>
-      <w:pPr>
-        <w:rPr>
-          <w:rFonts w:ascii="Arial" w:eastAsia="Times New Roman" w:hAnsi="Arial" w:cs="Arial"/>
-          <w:shd w:val="clear" w:color="auto" w:fill="F2F2F2"/>
-        </w:rPr>
-      </w:pPr>
-    </w:p>
-    <w:p>
-      <w:pPr>
-        <w:rPr>
-          <w:rFonts w:ascii="Arial" w:eastAsia="Times New Roman" w:hAnsi="Arial" w:cs="Arial"/>
-          <w:shd w:val="clear" w:color="auto" w:fill="F2F2F2"/>
-        </w:rPr>
-      </w:pPr>
-    </w:p>
-    <w:p>
-      <w:pPr>
-        <w:rPr>
-          <w:rFonts w:ascii="Arial" w:eastAsia="Times New Roman" w:hAnsi="Arial" w:cs="Arial"/>
-          <w:shd w:val="clear" w:color="auto" w:fill="F2F2F2"/>
-        </w:rPr>
-      </w:pPr>
-    </w:p>
-    <w:p>
-      <w:pPr>
-        <w:rPr>
-          <w:rFonts w:ascii="Arial" w:eastAsia="Times New Roman" w:hAnsi="Arial" w:cs="Arial"/>
-          <w:shd w:val="clear" w:color="auto" w:fill="F2F2F2"/>
-        </w:rPr>
-      </w:pPr>
-    </w:p>
-    <w:p>
-      <w:pPr>
-        <w:rPr>
-          <w:rFonts w:ascii="Arial" w:eastAsia="Times New Roman" w:hAnsi="Arial" w:cs="Arial"/>
-          <w:shd w:val="clear" w:color="auto" w:fill="F2F2F2"/>
-        </w:rPr>
-      </w:pPr>
-    </w:p>
-    <w:p>
-      <w:pPr>
-        <w:rPr>
-          <w:rFonts w:ascii="Arial" w:eastAsia="Times New Roman" w:hAnsi="Arial" w:cs="Arial"/>
-          <w:shd w:val="clear" w:color="auto" w:fill="F2F2F2"/>
-        </w:rPr>
-      </w:pPr>
-    </w:p>
-    <w:p>
-      <w:pPr>
-        <w:rPr>
-          <w:rFonts w:ascii="Arial" w:eastAsia="Times New Roman" w:hAnsi="Arial" w:cs="Arial"/>
-          <w:shd w:val="clear" w:color="auto" w:fill="F2F2F2"/>
-        </w:rPr>
-      </w:pPr>
-      <w:r>
-        <w:rPr>
-          <w:rFonts w:ascii="Arial" w:eastAsia="Times New Roman" w:hAnsi="Arial" w:cs="Arial"/>
-          <w:shd w:val="clear" w:color="auto" w:fill="F2F2F2"/>
-        </w:rPr>
-        <w:lastRenderedPageBreak/>
-        <w:t>2.</w:t>
-      </w:r>
-      <w:r>
-        <w:rPr>
-          <w:rFonts w:ascii="Courier New" w:eastAsia="Times New Roman" w:hAnsi="Courier New" w:cs="Courier New"/>
-          <w:shd w:val="clear" w:color="auto" w:fill="F2F2F2"/>
-        </w:rPr>
-        <w:t xml:space="preserve"> </w:t>
-      </w:r>
-      <w:r>
-        <w:rPr>
-          <w:rFonts w:ascii="Arial" w:eastAsia="Times New Roman" w:hAnsi="Arial" w:cs="Arial"/>
-          <w:shd w:val="clear" w:color="auto" w:fill="F2F2F2"/>
-        </w:rPr>
-        <w:t xml:space="preserve">Some restaurants have been in business much longer than others. Is there any trend in terms of how highly older vs. newer restaurants score on their inspections? [0.5 points] </w:t>
-      </w:r>
-    </w:p>
-    <w:p>
-      <w:pPr>
-        <w:rPr>
-          <w:rFonts w:ascii="Arial" w:eastAsia="Times New Roman" w:hAnsi="Arial" w:cs="Arial"/>
-          <w:shd w:val="clear" w:color="auto" w:fill="F2F2F2"/>
-        </w:rPr>
-      </w:pPr>
-      <w:r>
-        <w:rPr>
-          <w:rFonts w:ascii="Arial" w:eastAsia="Times New Roman" w:hAnsi="Arial" w:cs="Arial"/>
-          <w:noProof/>
-          <w:shd w:val="clear" w:color="auto" w:fill="F2F2F2"/>
-        </w:rPr>
-        <w:drawing>
-          <wp:inline distT="0" distB="0" distL="0" distR="0" wp14:anchorId="176F3D16" wp14:editId="10A50F1E">
-            <wp:extent cx="5943600" cy="3813810"/>
-            <wp:effectExtent l="0" t="0" r="0" b="0"/>
-            <wp:docPr id="4" name="Picture 4"/>
-            <wp:cNvGraphicFramePr>
-              <a:graphicFrameLocks xmlns:a="http://schemas.openxmlformats.org/drawingml/2006/main" noChangeAspect="1"/>
-            </wp:cNvGraphicFramePr>
-            <a:graphic xmlns:a="http://schemas.openxmlformats.org/drawingml/2006/main">
-              <a:graphicData uri="http://schemas.openxmlformats.org/drawingml/2006/picture">
-                <pic:pic xmlns:pic="http://schemas.openxmlformats.org/drawingml/2006/picture">
-                  <pic:nvPicPr>
-                    <pic:cNvPr id="4" name="Picture 4"/>
                     <pic:cNvPicPr/>
                   </pic:nvPicPr>
                   <pic:blipFill>
@@ -348,200 +199,116 @@
           <w:shd w:val="clear" w:color="auto" w:fill="F2F2F2"/>
         </w:rPr>
       </w:pPr>
-    </w:p>
-    <w:p>
-      <w:pPr>
-        <w:rPr>
-          <w:rFonts w:ascii="Arial" w:eastAsia="Times New Roman" w:hAnsi="Arial" w:cs="Arial"/>
-          <w:shd w:val="clear" w:color="auto" w:fill="F2F2F2"/>
-        </w:rPr>
-      </w:pPr>
-      <w:r>
-        <w:rPr>
-          <w:rFonts w:ascii="Arial" w:eastAsia="Times New Roman" w:hAnsi="Arial" w:cs="Arial"/>
-          <w:shd w:val="clear" w:color="auto" w:fill="F2F2F2"/>
-        </w:rPr>
-        <w:t xml:space="preserve">No, there is no real trend between </w:t>
-      </w:r>
-      <w:r>
-        <w:rPr>
-          <w:rFonts w:ascii="Arial" w:eastAsia="Times New Roman" w:hAnsi="Arial" w:cs="Arial"/>
-          <w:shd w:val="clear" w:color="auto" w:fill="F2F2F2"/>
-        </w:rPr>
-        <w:t>the date that the restaurant opened and its scoring, as seen by the above chart</w:t>
-      </w:r>
-      <w:r>
-        <w:rPr>
-          <w:rFonts w:ascii="Arial" w:eastAsia="Times New Roman" w:hAnsi="Arial" w:cs="Arial"/>
-          <w:shd w:val="clear" w:color="auto" w:fill="F2F2F2"/>
-        </w:rPr>
-        <w:t>. O</w:t>
-      </w:r>
-      <w:r>
-        <w:rPr>
-          <w:rFonts w:ascii="Arial" w:eastAsia="Times New Roman" w:hAnsi="Arial" w:cs="Arial"/>
-          <w:shd w:val="clear" w:color="auto" w:fill="F2F2F2"/>
-        </w:rPr>
-        <w:t xml:space="preserve">lder restaurants towards the left are scoring within the same range as the newer restaurants towards the right. </w:t>
-      </w:r>
-    </w:p>
-    <w:p>
-      <w:pPr>
-        <w:rPr>
-          <w:rFonts w:ascii="Arial" w:eastAsia="Times New Roman" w:hAnsi="Arial" w:cs="Arial"/>
-          <w:color w:val="000000"/>
-        </w:rPr>
-      </w:pPr>
-    </w:p>
-    <w:p>
-      <w:pPr>
-        <w:rPr>
-          <w:rFonts w:ascii="Arial" w:eastAsia="Times New Roman" w:hAnsi="Arial" w:cs="Arial"/>
-          <w:color w:val="000000"/>
-        </w:rPr>
-      </w:pPr>
-    </w:p>
-    <w:p>
-      <w:pPr>
-        <w:rPr>
-          <w:rFonts w:ascii="Arial" w:eastAsia="Times New Roman" w:hAnsi="Arial" w:cs="Arial"/>
-          <w:color w:val="000000"/>
-        </w:rPr>
-      </w:pPr>
-    </w:p>
-    <w:p>
-      <w:pPr>
-        <w:rPr>
-          <w:rFonts w:ascii="Arial" w:eastAsia="Times New Roman" w:hAnsi="Arial" w:cs="Arial"/>
-          <w:color w:val="000000"/>
-        </w:rPr>
-      </w:pPr>
-    </w:p>
-    <w:p>
-      <w:pPr>
-        <w:rPr>
-          <w:rFonts w:ascii="Arial" w:eastAsia="Times New Roman" w:hAnsi="Arial" w:cs="Arial"/>
-          <w:color w:val="000000"/>
-        </w:rPr>
-      </w:pPr>
-    </w:p>
-    <w:p>
-      <w:pPr>
-        <w:rPr>
-          <w:rFonts w:ascii="Arial" w:eastAsia="Times New Roman" w:hAnsi="Arial" w:cs="Arial"/>
-          <w:color w:val="000000"/>
-        </w:rPr>
-      </w:pPr>
-    </w:p>
-    <w:p>
-      <w:pPr>
-        <w:rPr>
-          <w:rFonts w:ascii="Arial" w:eastAsia="Times New Roman" w:hAnsi="Arial" w:cs="Arial"/>
-          <w:color w:val="000000"/>
-        </w:rPr>
-      </w:pPr>
-    </w:p>
-    <w:p>
-      <w:pPr>
-        <w:rPr>
-          <w:rFonts w:ascii="Arial" w:eastAsia="Times New Roman" w:hAnsi="Arial" w:cs="Arial"/>
-          <w:color w:val="000000"/>
-        </w:rPr>
-      </w:pPr>
-    </w:p>
-    <w:p>
-      <w:pPr>
-        <w:rPr>
-          <w:rFonts w:ascii="Arial" w:eastAsia="Times New Roman" w:hAnsi="Arial" w:cs="Arial"/>
-          <w:color w:val="000000"/>
-        </w:rPr>
-      </w:pPr>
-    </w:p>
-    <w:p>
-      <w:pPr>
-        <w:rPr>
-          <w:rFonts w:ascii="Arial" w:eastAsia="Times New Roman" w:hAnsi="Arial" w:cs="Arial"/>
-          <w:color w:val="000000"/>
-        </w:rPr>
-      </w:pPr>
-    </w:p>
-    <w:p>
-      <w:pPr>
-        <w:rPr>
-          <w:rFonts w:ascii="Arial" w:eastAsia="Times New Roman" w:hAnsi="Arial" w:cs="Arial"/>
-          <w:color w:val="000000"/>
-        </w:rPr>
-      </w:pPr>
-    </w:p>
-    <w:p>
-      <w:pPr>
-        <w:rPr>
-          <w:rFonts w:ascii="Arial" w:eastAsia="Times New Roman" w:hAnsi="Arial" w:cs="Arial"/>
-          <w:color w:val="000000"/>
-        </w:rPr>
-      </w:pPr>
-    </w:p>
-    <w:p>
-      <w:pPr>
-        <w:rPr>
-          <w:rFonts w:ascii="Arial" w:eastAsia="Times New Roman" w:hAnsi="Arial" w:cs="Arial"/>
-          <w:color w:val="000000"/>
-        </w:rPr>
-      </w:pPr>
-    </w:p>
-    <w:p>
-      <w:pPr>
-        <w:rPr>
-          <w:rFonts w:ascii="Arial" w:eastAsia="Times New Roman" w:hAnsi="Arial" w:cs="Arial"/>
-          <w:color w:val="000000"/>
-        </w:rPr>
-      </w:pPr>
-    </w:p>
-    <w:p>
-      <w:pPr>
-        <w:rPr>
-          <w:rFonts w:ascii="Arial" w:eastAsia="Times New Roman" w:hAnsi="Arial" w:cs="Arial"/>
-          <w:color w:val="000000"/>
-        </w:rPr>
-      </w:pPr>
-    </w:p>
-    <w:p>
-      <w:pPr>
-        <w:rPr>
-          <w:rFonts w:ascii="Arial" w:eastAsia="Times New Roman" w:hAnsi="Arial" w:cs="Arial"/>
-          <w:color w:val="000000"/>
-        </w:rPr>
-      </w:pPr>
-    </w:p>
-    <w:p>
-      <w:pPr>
-        <w:rPr>
-          <w:rFonts w:ascii="Arial" w:eastAsia="Times New Roman" w:hAnsi="Arial" w:cs="Arial"/>
-          <w:color w:val="000000"/>
-        </w:rPr>
-      </w:pPr>
-    </w:p>
-    <w:p>
-      <w:pPr>
-        <w:rPr>
-          <w:rFonts w:ascii="Arial" w:eastAsia="Times New Roman" w:hAnsi="Arial" w:cs="Arial"/>
-          <w:shd w:val="clear" w:color="auto" w:fill="F2F2F2"/>
-        </w:rPr>
-      </w:pPr>
-      <w:r>
-        <w:rPr>
-          <w:rFonts w:ascii="Arial" w:eastAsia="Times New Roman" w:hAnsi="Arial" w:cs="Arial"/>
-          <w:color w:val="000000"/>
+      <w:r>
+        <w:rPr>
+          <w:rFonts w:ascii="Arial" w:eastAsia="Times New Roman" w:hAnsi="Arial" w:cs="Arial"/>
+          <w:color w:val="000000"/>
+        </w:rPr>
+        <w:br/>
+      </w:r>
+    </w:p>
+    <w:p>
+      <w:pPr>
+        <w:rPr>
+          <w:rFonts w:ascii="Arial" w:eastAsia="Times New Roman" w:hAnsi="Arial" w:cs="Arial"/>
+          <w:shd w:val="clear" w:color="auto" w:fill="F2F2F2"/>
+        </w:rPr>
+      </w:pPr>
+    </w:p>
+    <w:p>
+      <w:pPr>
+        <w:rPr>
+          <w:rFonts w:ascii="Arial" w:eastAsia="Times New Roman" w:hAnsi="Arial" w:cs="Arial"/>
+          <w:shd w:val="clear" w:color="auto" w:fill="F2F2F2"/>
+        </w:rPr>
+      </w:pPr>
+    </w:p>
+    <w:p>
+      <w:pPr>
+        <w:rPr>
+          <w:rFonts w:ascii="Arial" w:eastAsia="Times New Roman" w:hAnsi="Arial" w:cs="Arial"/>
+          <w:shd w:val="clear" w:color="auto" w:fill="F2F2F2"/>
+        </w:rPr>
+      </w:pPr>
+    </w:p>
+    <w:p>
+      <w:pPr>
+        <w:rPr>
+          <w:rFonts w:ascii="Arial" w:eastAsia="Times New Roman" w:hAnsi="Arial" w:cs="Arial"/>
+          <w:shd w:val="clear" w:color="auto" w:fill="F2F2F2"/>
+        </w:rPr>
+      </w:pPr>
+    </w:p>
+    <w:p>
+      <w:pPr>
+        <w:rPr>
+          <w:rFonts w:ascii="Arial" w:eastAsia="Times New Roman" w:hAnsi="Arial" w:cs="Arial"/>
+          <w:shd w:val="clear" w:color="auto" w:fill="F2F2F2"/>
+        </w:rPr>
+      </w:pPr>
+    </w:p>
+    <w:p>
+      <w:pPr>
+        <w:rPr>
+          <w:rFonts w:ascii="Arial" w:eastAsia="Times New Roman" w:hAnsi="Arial" w:cs="Arial"/>
+          <w:shd w:val="clear" w:color="auto" w:fill="F2F2F2"/>
+        </w:rPr>
+      </w:pPr>
+    </w:p>
+    <w:p>
+      <w:pPr>
+        <w:rPr>
+          <w:rFonts w:ascii="Arial" w:eastAsia="Times New Roman" w:hAnsi="Arial" w:cs="Arial"/>
+          <w:shd w:val="clear" w:color="auto" w:fill="F2F2F2"/>
+        </w:rPr>
+      </w:pPr>
+    </w:p>
+    <w:p>
+      <w:pPr>
+        <w:rPr>
+          <w:rFonts w:ascii="Arial" w:eastAsia="Times New Roman" w:hAnsi="Arial" w:cs="Arial"/>
+          <w:shd w:val="clear" w:color="auto" w:fill="F2F2F2"/>
+        </w:rPr>
+      </w:pPr>
+    </w:p>
+    <w:p>
+      <w:pPr>
+        <w:rPr>
+          <w:rFonts w:ascii="Arial" w:eastAsia="Times New Roman" w:hAnsi="Arial" w:cs="Arial"/>
+          <w:shd w:val="clear" w:color="auto" w:fill="F2F2F2"/>
+        </w:rPr>
+      </w:pPr>
+    </w:p>
+    <w:p>
+      <w:pPr>
+        <w:rPr>
+          <w:rFonts w:ascii="Arial" w:eastAsia="Times New Roman" w:hAnsi="Arial" w:cs="Arial"/>
+          <w:shd w:val="clear" w:color="auto" w:fill="F2F2F2"/>
+        </w:rPr>
+      </w:pPr>
+    </w:p>
+    <w:p>
+      <w:pPr>
+        <w:rPr>
+          <w:rFonts w:ascii="Arial" w:eastAsia="Times New Roman" w:hAnsi="Arial" w:cs="Arial"/>
+          <w:shd w:val="clear" w:color="auto" w:fill="F2F2F2"/>
+        </w:rPr>
+      </w:pPr>
+    </w:p>
+    <w:p>
+      <w:pPr>
+        <w:rPr>
+          <w:rFonts w:ascii="Arial" w:eastAsia="Times New Roman" w:hAnsi="Arial" w:cs="Arial"/>
+          <w:shd w:val="clear" w:color="auto" w:fill="F2F2F2"/>
+        </w:rPr>
+      </w:pPr>
+      <w:r>
+        <w:rPr>
+          <w:rFonts w:ascii="Arial" w:eastAsia="Times New Roman" w:hAnsi="Arial" w:cs="Arial"/>
+          <w:shd w:val="clear" w:color="auto" w:fill="F2F2F2"/>
         </w:rPr>
         <w:lastRenderedPageBreak/>
-        <w:br/>
-      </w:r>
-      <w:r>
-        <w:rPr>
-          <w:rFonts w:ascii="Arial" w:eastAsia="Times New Roman" w:hAnsi="Arial" w:cs="Arial"/>
-          <w:shd w:val="clear" w:color="auto" w:fill="F2F2F2"/>
-        </w:rPr>
-        <w:t>3.</w:t>
+        <w:t>2.</w:t>
       </w:r>
       <w:r>
         <w:rPr>
@@ -555,39 +322,7 @@
           <w:rFonts w:ascii="Arial" w:eastAsia="Times New Roman" w:hAnsi="Arial" w:cs="Arial"/>
           <w:shd w:val="clear" w:color="auto" w:fill="F2F2F2"/>
         </w:rPr>
-        <w:t xml:space="preserve">Wake County is the most populous county in North Carolina, and there are many cities in it. Do the inspection scores vary by city? Note that the city column contains some differently spelled city names; make sure to clean those up so that there is only one estimated value per city. The recode function that we used for creating a weekend/weekday variable in the </w:t>
-      </w:r>
-      <w:proofErr w:type="spellStart"/>
-      <w:r>
-        <w:rPr>
-          <w:rFonts w:ascii="Arial" w:eastAsia="Times New Roman" w:hAnsi="Arial" w:cs="Arial"/>
-          <w:shd w:val="clear" w:color="auto" w:fill="F2F2F2"/>
-        </w:rPr>
-        <w:t>SFpark</w:t>
-      </w:r>
-      <w:proofErr w:type="spellEnd"/>
-      <w:r>
-        <w:rPr>
-          <w:rFonts w:ascii="Arial" w:eastAsia="Times New Roman" w:hAnsi="Arial" w:cs="Arial"/>
-          <w:shd w:val="clear" w:color="auto" w:fill="F2F2F2"/>
-        </w:rPr>
-        <w:t xml:space="preserve"> exercise will be useful here, and you may also be interested in the </w:t>
-      </w:r>
-      <w:proofErr w:type="spellStart"/>
-      <w:r>
-        <w:rPr>
-          <w:rFonts w:ascii="Arial" w:eastAsia="Times New Roman" w:hAnsi="Arial" w:cs="Arial"/>
-          <w:shd w:val="clear" w:color="auto" w:fill="F2F2F2"/>
-        </w:rPr>
-        <w:t>str_to_upper</w:t>
-      </w:r>
-      <w:proofErr w:type="spellEnd"/>
-      <w:r>
-        <w:rPr>
-          <w:rFonts w:ascii="Arial" w:eastAsia="Times New Roman" w:hAnsi="Arial" w:cs="Arial"/>
-          <w:shd w:val="clear" w:color="auto" w:fill="F2F2F2"/>
-        </w:rPr>
-        <w:t xml:space="preserve"> function. [1 point] </w:t>
+        <w:t xml:space="preserve">Some restaurants have been in business much longer than others. Is there any trend in terms of how highly older vs. newer restaurants score on their inspections? [0.5 points] </w:t>
       </w:r>
     </w:p>
     <w:p>
@@ -604,10 +339,10 @@
           <w:shd w:val="clear" w:color="auto" w:fill="F2F2F2"/>
         </w:rPr>
         <w:drawing>
-          <wp:inline distT="0" distB="0" distL="0" distR="0" wp14:anchorId="4569107A" wp14:editId="6393425A">
-            <wp:extent cx="2435789" cy="3993661"/>
-            <wp:effectExtent l="0" t="0" r="3175" b="0"/>
-            <wp:docPr id="24" name="Picture 24"/>
+          <wp:inline distT="0" distB="0" distL="0" distR="0" wp14:anchorId="34B638DF" wp14:editId="4551B414">
+            <wp:extent cx="5943600" cy="3651250"/>
+            <wp:effectExtent l="0" t="0" r="0" b="6350"/>
+            <wp:docPr id="5" name="Picture 5"/>
             <wp:cNvGraphicFramePr>
               <a:graphicFrameLocks xmlns:a="http://schemas.openxmlformats.org/drawingml/2006/main" noChangeAspect="1"/>
             </wp:cNvGraphicFramePr>
@@ -615,7 +350,7 @@
               <a:graphicData uri="http://schemas.openxmlformats.org/drawingml/2006/picture">
                 <pic:pic xmlns:pic="http://schemas.openxmlformats.org/drawingml/2006/picture">
                   <pic:nvPicPr>
-                    <pic:cNvPr id="24" name="Picture 24"/>
+                    <pic:cNvPr id="5" name="Picture 5"/>
                     <pic:cNvPicPr/>
                   </pic:nvPicPr>
                   <pic:blipFill>
@@ -633,7 +368,7 @@
                   <pic:spPr>
                     <a:xfrm>
                       <a:off x="0" y="0"/>
-                      <a:ext cx="2444737" cy="4008332"/>
+                      <a:ext cx="5943600" cy="3651250"/>
                     </a:xfrm>
                     <a:prstGeom prst="rect">
                       <a:avLst/>
@@ -666,8 +401,347 @@
           <w:rFonts w:ascii="Arial" w:eastAsia="Times New Roman" w:hAnsi="Arial" w:cs="Arial"/>
           <w:shd w:val="clear" w:color="auto" w:fill="F2F2F2"/>
         </w:rPr>
+        <w:t xml:space="preserve">No, there is no real trend between </w:t>
+      </w:r>
+      <w:r>
+        <w:rPr>
+          <w:rFonts w:ascii="Arial" w:eastAsia="Times New Roman" w:hAnsi="Arial" w:cs="Arial"/>
+          <w:shd w:val="clear" w:color="auto" w:fill="F2F2F2"/>
+        </w:rPr>
+        <w:t>the date that the restaurant opened and its scoring, as seen by the above chart</w:t>
+      </w:r>
+      <w:r>
+        <w:rPr>
+          <w:rFonts w:ascii="Arial" w:eastAsia="Times New Roman" w:hAnsi="Arial" w:cs="Arial"/>
+          <w:shd w:val="clear" w:color="auto" w:fill="F2F2F2"/>
+        </w:rPr>
+        <w:t>. O</w:t>
+      </w:r>
+      <w:r>
+        <w:rPr>
+          <w:rFonts w:ascii="Arial" w:eastAsia="Times New Roman" w:hAnsi="Arial" w:cs="Arial"/>
+          <w:shd w:val="clear" w:color="auto" w:fill="F2F2F2"/>
+        </w:rPr>
+        <w:t xml:space="preserve">lder restaurants towards the left are scoring within the same range as the newer restaurants towards the right. </w:t>
+      </w:r>
+      <w:r>
+        <w:rPr>
+          <w:rFonts w:ascii="Arial" w:eastAsia="Times New Roman" w:hAnsi="Arial" w:cs="Arial"/>
+          <w:shd w:val="clear" w:color="auto" w:fill="F2F2F2"/>
+        </w:rPr>
+        <w:t>There is one inspection listed in the data where no restaurant opening date is listed, which was removed. It should not affect the spread of results considering it is only one inspection amongst thousands that do have dates.</w:t>
+      </w:r>
+    </w:p>
+    <w:p>
+      <w:pPr>
+        <w:rPr>
+          <w:rFonts w:ascii="Arial" w:eastAsia="Times New Roman" w:hAnsi="Arial" w:cs="Arial"/>
+          <w:color w:val="000000"/>
+        </w:rPr>
+      </w:pPr>
+    </w:p>
+    <w:p>
+      <w:pPr>
+        <w:rPr>
+          <w:rFonts w:ascii="Arial" w:eastAsia="Times New Roman" w:hAnsi="Arial" w:cs="Arial"/>
+          <w:color w:val="000000"/>
+        </w:rPr>
+      </w:pPr>
+    </w:p>
+    <w:p>
+      <w:pPr>
+        <w:rPr>
+          <w:rFonts w:ascii="Arial" w:eastAsia="Times New Roman" w:hAnsi="Arial" w:cs="Arial"/>
+          <w:color w:val="000000"/>
+        </w:rPr>
+      </w:pPr>
+    </w:p>
+    <w:p>
+      <w:pPr>
+        <w:rPr>
+          <w:rFonts w:ascii="Arial" w:eastAsia="Times New Roman" w:hAnsi="Arial" w:cs="Arial"/>
+          <w:color w:val="000000"/>
+        </w:rPr>
+      </w:pPr>
+    </w:p>
+    <w:p>
+      <w:pPr>
+        <w:rPr>
+          <w:rFonts w:ascii="Arial" w:eastAsia="Times New Roman" w:hAnsi="Arial" w:cs="Arial"/>
+          <w:color w:val="000000"/>
+        </w:rPr>
+      </w:pPr>
+    </w:p>
+    <w:p>
+      <w:pPr>
+        <w:rPr>
+          <w:rFonts w:ascii="Arial" w:eastAsia="Times New Roman" w:hAnsi="Arial" w:cs="Arial"/>
+          <w:color w:val="000000"/>
+        </w:rPr>
+      </w:pPr>
+    </w:p>
+    <w:p>
+      <w:pPr>
+        <w:rPr>
+          <w:rFonts w:ascii="Arial" w:eastAsia="Times New Roman" w:hAnsi="Arial" w:cs="Arial"/>
+          <w:color w:val="000000"/>
+        </w:rPr>
+      </w:pPr>
+    </w:p>
+    <w:p>
+      <w:pPr>
+        <w:rPr>
+          <w:rFonts w:ascii="Arial" w:eastAsia="Times New Roman" w:hAnsi="Arial" w:cs="Arial"/>
+          <w:color w:val="000000"/>
+        </w:rPr>
+      </w:pPr>
+    </w:p>
+    <w:p>
+      <w:pPr>
+        <w:rPr>
+          <w:rFonts w:ascii="Arial" w:eastAsia="Times New Roman" w:hAnsi="Arial" w:cs="Arial"/>
+          <w:color w:val="000000"/>
+        </w:rPr>
+      </w:pPr>
+    </w:p>
+    <w:p>
+      <w:pPr>
+        <w:rPr>
+          <w:rFonts w:ascii="Arial" w:eastAsia="Times New Roman" w:hAnsi="Arial" w:cs="Arial"/>
+          <w:color w:val="000000"/>
+        </w:rPr>
+      </w:pPr>
+    </w:p>
+    <w:p>
+      <w:pPr>
+        <w:rPr>
+          <w:rFonts w:ascii="Arial" w:eastAsia="Times New Roman" w:hAnsi="Arial" w:cs="Arial"/>
+          <w:color w:val="000000"/>
+        </w:rPr>
+      </w:pPr>
+    </w:p>
+    <w:p>
+      <w:pPr>
+        <w:rPr>
+          <w:rFonts w:ascii="Arial" w:eastAsia="Times New Roman" w:hAnsi="Arial" w:cs="Arial"/>
+          <w:color w:val="000000"/>
+        </w:rPr>
+      </w:pPr>
+    </w:p>
+    <w:p>
+      <w:pPr>
+        <w:rPr>
+          <w:rFonts w:ascii="Arial" w:eastAsia="Times New Roman" w:hAnsi="Arial" w:cs="Arial"/>
+          <w:color w:val="000000"/>
+        </w:rPr>
+      </w:pPr>
+    </w:p>
+    <w:p>
+      <w:pPr>
+        <w:rPr>
+          <w:rFonts w:ascii="Arial" w:eastAsia="Times New Roman" w:hAnsi="Arial" w:cs="Arial"/>
+          <w:color w:val="000000"/>
+        </w:rPr>
+      </w:pPr>
+    </w:p>
+    <w:p>
+      <w:pPr>
+        <w:rPr>
+          <w:rFonts w:ascii="Arial" w:eastAsia="Times New Roman" w:hAnsi="Arial" w:cs="Arial"/>
+          <w:color w:val="000000"/>
+        </w:rPr>
+      </w:pPr>
+    </w:p>
+    <w:p>
+      <w:pPr>
+        <w:rPr>
+          <w:rFonts w:ascii="Arial" w:eastAsia="Times New Roman" w:hAnsi="Arial" w:cs="Arial"/>
+          <w:shd w:val="clear" w:color="auto" w:fill="F2F2F2"/>
+        </w:rPr>
+      </w:pPr>
+      <w:r>
+        <w:rPr>
+          <w:rFonts w:ascii="Arial" w:eastAsia="Times New Roman" w:hAnsi="Arial" w:cs="Arial"/>
+          <w:shd w:val="clear" w:color="auto" w:fill="F2F2F2"/>
+        </w:rPr>
+        <w:lastRenderedPageBreak/>
+        <w:t>3.</w:t>
+      </w:r>
+      <w:r>
+        <w:rPr>
+          <w:rFonts w:ascii="Courier New" w:eastAsia="Times New Roman" w:hAnsi="Courier New" w:cs="Courier New"/>
+          <w:shd w:val="clear" w:color="auto" w:fill="F2F2F2"/>
+        </w:rPr>
+        <w:t xml:space="preserve"> </w:t>
+      </w:r>
+      <w:r>
+        <w:rPr>
+          <w:rFonts w:ascii="Arial" w:eastAsia="Times New Roman" w:hAnsi="Arial" w:cs="Arial"/>
+          <w:shd w:val="clear" w:color="auto" w:fill="F2F2F2"/>
+        </w:rPr>
+        <w:t xml:space="preserve">Wake County is the most populous county in North Carolina, and there are many cities in it. Do the inspection scores vary by city? Note that the city column contains some differently spelled city names; make sure to clean those up so that there is only one estimated value per city. The recode function that we used for creating a weekend/weekday variable in the </w:t>
+      </w:r>
+      <w:proofErr w:type="spellStart"/>
+      <w:r>
+        <w:rPr>
+          <w:rFonts w:ascii="Arial" w:eastAsia="Times New Roman" w:hAnsi="Arial" w:cs="Arial"/>
+          <w:shd w:val="clear" w:color="auto" w:fill="F2F2F2"/>
+        </w:rPr>
+        <w:t>SFpark</w:t>
+      </w:r>
+      <w:proofErr w:type="spellEnd"/>
+      <w:r>
+        <w:rPr>
+          <w:rFonts w:ascii="Arial" w:eastAsia="Times New Roman" w:hAnsi="Arial" w:cs="Arial"/>
+          <w:shd w:val="clear" w:color="auto" w:fill="F2F2F2"/>
+        </w:rPr>
+        <w:t xml:space="preserve"> exercise will be useful here, and you may also be interested in the </w:t>
+      </w:r>
+      <w:proofErr w:type="spellStart"/>
+      <w:r>
+        <w:rPr>
+          <w:rFonts w:ascii="Arial" w:eastAsia="Times New Roman" w:hAnsi="Arial" w:cs="Arial"/>
+          <w:shd w:val="clear" w:color="auto" w:fill="F2F2F2"/>
+        </w:rPr>
+        <w:t>str_to_upper</w:t>
+      </w:r>
+      <w:proofErr w:type="spellEnd"/>
+      <w:r>
+        <w:rPr>
+          <w:rFonts w:ascii="Arial" w:eastAsia="Times New Roman" w:hAnsi="Arial" w:cs="Arial"/>
+          <w:shd w:val="clear" w:color="auto" w:fill="F2F2F2"/>
+        </w:rPr>
+        <w:t xml:space="preserve"> function. [1 point] </w:t>
+      </w:r>
+    </w:p>
+    <w:p>
+      <w:pPr>
+        <w:rPr>
+          <w:rFonts w:ascii="Arial" w:eastAsia="Times New Roman" w:hAnsi="Arial" w:cs="Arial"/>
+          <w:shd w:val="clear" w:color="auto" w:fill="F2F2F2"/>
+        </w:rPr>
+      </w:pPr>
+    </w:p>
+    <w:p>
+      <w:pPr>
+        <w:rPr>
+          <w:rFonts w:ascii="Arial" w:eastAsia="Times New Roman" w:hAnsi="Arial" w:cs="Arial"/>
+          <w:shd w:val="clear" w:color="auto" w:fill="F2F2F2"/>
+        </w:rPr>
+      </w:pPr>
+      <w:r>
+        <w:rPr>
+          <w:rFonts w:ascii="Arial" w:eastAsia="Times New Roman" w:hAnsi="Arial" w:cs="Arial"/>
+          <w:noProof/>
+          <w:shd w:val="clear" w:color="auto" w:fill="F2F2F2"/>
+        </w:rPr>
+        <w:drawing>
+          <wp:inline distT="0" distB="0" distL="0" distR="0" wp14:anchorId="354E0DA5" wp14:editId="4E6D8A6B">
+            <wp:extent cx="2769022" cy="4598377"/>
+            <wp:effectExtent l="0" t="0" r="0" b="0"/>
+            <wp:docPr id="1" name="Picture 1"/>
+            <wp:cNvGraphicFramePr>
+              <a:graphicFrameLocks xmlns:a="http://schemas.openxmlformats.org/drawingml/2006/main" noChangeAspect="1"/>
+            </wp:cNvGraphicFramePr>
+            <a:graphic xmlns:a="http://schemas.openxmlformats.org/drawingml/2006/main">
+              <a:graphicData uri="http://schemas.openxmlformats.org/drawingml/2006/picture">
+                <pic:pic xmlns:pic="http://schemas.openxmlformats.org/drawingml/2006/picture">
+                  <pic:nvPicPr>
+                    <pic:cNvPr id="1" name="Picture 1"/>
+                    <pic:cNvPicPr/>
+                  </pic:nvPicPr>
+                  <pic:blipFill>
+                    <a:blip r:embed="rId7">
+                      <a:extLst>
+                        <a:ext uri="{28A0092B-C50C-407E-A947-70E740481C1C}">
+                          <a14:useLocalDpi xmlns:a14="http://schemas.microsoft.com/office/drawing/2010/main" val="0"/>
+                        </a:ext>
+                      </a:extLst>
+                    </a:blip>
+                    <a:stretch>
+                      <a:fillRect/>
+                    </a:stretch>
+                  </pic:blipFill>
+                  <pic:spPr>
+                    <a:xfrm>
+                      <a:off x="0" y="0"/>
+                      <a:ext cx="2790144" cy="4633454"/>
+                    </a:xfrm>
+                    <a:prstGeom prst="rect">
+                      <a:avLst/>
+                    </a:prstGeom>
+                  </pic:spPr>
+                </pic:pic>
+              </a:graphicData>
+            </a:graphic>
+          </wp:inline>
+        </w:drawing>
+      </w:r>
+    </w:p>
+    <w:p>
+      <w:pPr>
+        <w:rPr>
+          <w:rFonts w:ascii="Arial" w:eastAsia="Times New Roman" w:hAnsi="Arial" w:cs="Arial"/>
+          <w:shd w:val="clear" w:color="auto" w:fill="F2F2F2"/>
+        </w:rPr>
+      </w:pPr>
+    </w:p>
+    <w:p>
+      <w:pPr>
+        <w:rPr>
+          <w:rFonts w:ascii="Arial" w:eastAsia="Times New Roman" w:hAnsi="Arial" w:cs="Arial"/>
+          <w:shd w:val="clear" w:color="auto" w:fill="F2F2F2"/>
+        </w:rPr>
+      </w:pPr>
+      <w:r>
+        <w:rPr>
+          <w:rFonts w:ascii="Arial" w:eastAsia="Times New Roman" w:hAnsi="Arial" w:cs="Arial"/>
+          <w:shd w:val="clear" w:color="auto" w:fill="F2F2F2"/>
+        </w:rPr>
         <w:t xml:space="preserve">Inspection scores do vary moderately by city, but every city in Wake County’s average restaurant score is between 94 – 100. Therefore, there is not too wide of a variation in scores amongst the cities. </w:t>
       </w:r>
+      <w:r>
+        <w:rPr>
+          <w:rFonts w:ascii="Arial" w:eastAsia="Times New Roman" w:hAnsi="Arial" w:cs="Arial"/>
+          <w:shd w:val="clear" w:color="auto" w:fill="F2F2F2"/>
+        </w:rPr>
+        <w:t xml:space="preserve">There are 295 inspections conducted that do not have a city named in the data. This number is somewhat significant and therefore could affect the various mean scores for each city as well as the range of mean scores. </w:t>
+      </w:r>
+      <w:r>
+        <w:rPr>
+          <w:rFonts w:ascii="Arial" w:eastAsia="Times New Roman" w:hAnsi="Arial" w:cs="Arial"/>
+          <w:shd w:val="clear" w:color="auto" w:fill="F2F2F2"/>
+        </w:rPr>
+        <w:t xml:space="preserve">There is also </w:t>
+      </w:r>
+      <w:r>
+        <w:rPr>
+          <w:rFonts w:ascii="Arial" w:eastAsia="Times New Roman" w:hAnsi="Arial" w:cs="Arial"/>
+          <w:shd w:val="clear" w:color="auto" w:fill="F2F2F2"/>
+        </w:rPr>
+        <w:t>one</w:t>
+      </w:r>
+      <w:r>
+        <w:rPr>
+          <w:rFonts w:ascii="Arial" w:eastAsia="Times New Roman" w:hAnsi="Arial" w:cs="Arial"/>
+          <w:shd w:val="clear" w:color="auto" w:fill="F2F2F2"/>
+        </w:rPr>
+        <w:t xml:space="preserve"> inspection where the </w:t>
+      </w:r>
+      <w:r>
+        <w:rPr>
+          <w:rFonts w:ascii="Arial" w:eastAsia="Times New Roman" w:hAnsi="Arial" w:cs="Arial"/>
+          <w:shd w:val="clear" w:color="auto" w:fill="F2F2F2"/>
+        </w:rPr>
+        <w:t xml:space="preserve">city listed just as “North Carolina”, which I kept in my final data spread as </w:t>
+      </w:r>
+      <w:r>
+        <w:rPr>
+          <w:rFonts w:ascii="Arial" w:eastAsia="Times New Roman" w:hAnsi="Arial" w:cs="Arial"/>
+          <w:shd w:val="clear" w:color="auto" w:fill="F2F2F2"/>
+        </w:rPr>
+        <w:t xml:space="preserve">it represents a mobile food unit that I assume goes to multiple cities in the area.  </w:t>
+      </w:r>
     </w:p>
     <w:p>
       <w:pPr>
@@ -691,78 +765,6 @@
         </w:rPr>
         <w:br/>
       </w:r>
-    </w:p>
-    <w:p>
-      <w:pPr>
-        <w:rPr>
-          <w:rFonts w:ascii="Arial" w:eastAsia="Times New Roman" w:hAnsi="Arial" w:cs="Arial"/>
-          <w:shd w:val="clear" w:color="auto" w:fill="F2F2F2"/>
-        </w:rPr>
-      </w:pPr>
-    </w:p>
-    <w:p>
-      <w:pPr>
-        <w:rPr>
-          <w:rFonts w:ascii="Arial" w:eastAsia="Times New Roman" w:hAnsi="Arial" w:cs="Arial"/>
-          <w:shd w:val="clear" w:color="auto" w:fill="F2F2F2"/>
-        </w:rPr>
-      </w:pPr>
-    </w:p>
-    <w:p>
-      <w:pPr>
-        <w:rPr>
-          <w:rFonts w:ascii="Arial" w:eastAsia="Times New Roman" w:hAnsi="Arial" w:cs="Arial"/>
-          <w:shd w:val="clear" w:color="auto" w:fill="F2F2F2"/>
-        </w:rPr>
-      </w:pPr>
-    </w:p>
-    <w:p>
-      <w:pPr>
-        <w:rPr>
-          <w:rFonts w:ascii="Arial" w:eastAsia="Times New Roman" w:hAnsi="Arial" w:cs="Arial"/>
-          <w:shd w:val="clear" w:color="auto" w:fill="F2F2F2"/>
-        </w:rPr>
-      </w:pPr>
-    </w:p>
-    <w:p>
-      <w:pPr>
-        <w:rPr>
-          <w:rFonts w:ascii="Arial" w:eastAsia="Times New Roman" w:hAnsi="Arial" w:cs="Arial"/>
-          <w:shd w:val="clear" w:color="auto" w:fill="F2F2F2"/>
-        </w:rPr>
-      </w:pPr>
-    </w:p>
-    <w:p>
-      <w:pPr>
-        <w:rPr>
-          <w:rFonts w:ascii="Arial" w:eastAsia="Times New Roman" w:hAnsi="Arial" w:cs="Arial"/>
-          <w:shd w:val="clear" w:color="auto" w:fill="F2F2F2"/>
-        </w:rPr>
-      </w:pPr>
-    </w:p>
-    <w:p>
-      <w:pPr>
-        <w:rPr>
-          <w:rFonts w:ascii="Arial" w:eastAsia="Times New Roman" w:hAnsi="Arial" w:cs="Arial"/>
-          <w:shd w:val="clear" w:color="auto" w:fill="F2F2F2"/>
-        </w:rPr>
-      </w:pPr>
-    </w:p>
-    <w:p>
-      <w:pPr>
-        <w:rPr>
-          <w:rFonts w:ascii="Arial" w:eastAsia="Times New Roman" w:hAnsi="Arial" w:cs="Arial"/>
-          <w:shd w:val="clear" w:color="auto" w:fill="F2F2F2"/>
-        </w:rPr>
-      </w:pPr>
-    </w:p>
-    <w:p>
-      <w:pPr>
-        <w:rPr>
-          <w:rFonts w:ascii="Arial" w:eastAsia="Times New Roman" w:hAnsi="Arial" w:cs="Arial"/>
-          <w:shd w:val="clear" w:color="auto" w:fill="F2F2F2"/>
-        </w:rPr>
-      </w:pPr>
     </w:p>
     <w:p>
       <w:pPr>
@@ -831,7 +833,7 @@
                     <pic:cNvPicPr/>
                   </pic:nvPicPr>
                   <pic:blipFill>
-                    <a:blip r:embed="rId7">
+                    <a:blip r:embed="rId8">
                       <a:extLst>
                         <a:ext uri="{28A0092B-C50C-407E-A947-70E740481C1C}">
                           <a14:useLocalDpi xmlns:a14="http://schemas.microsoft.com/office/drawing/2010/main" val="0"/>
@@ -900,141 +902,134 @@
           <w:rFonts w:ascii="Arial" w:eastAsia="Times New Roman" w:hAnsi="Arial" w:cs="Arial"/>
           <w:shd w:val="clear" w:color="auto" w:fill="F2F2F2"/>
         </w:rPr>
-        <w:t xml:space="preserve">, who has an average inspection score of 89.0, likely indicating that he is conducts extremely thorough inspections. On the other end of the spectrum, James Smith has an average inspection score of 99.0, likely indicating that this inspector is less thorough, during his inspections. </w:t>
-      </w:r>
-    </w:p>
-    <w:p>
-      <w:pPr>
-        <w:rPr>
-          <w:rFonts w:ascii="Arial" w:eastAsia="Times New Roman" w:hAnsi="Arial" w:cs="Arial"/>
-          <w:color w:val="000000"/>
-        </w:rPr>
-      </w:pPr>
-    </w:p>
-    <w:p>
-      <w:pPr>
-        <w:rPr>
-          <w:rFonts w:ascii="Arial" w:eastAsia="Times New Roman" w:hAnsi="Arial" w:cs="Arial"/>
-          <w:color w:val="000000"/>
-        </w:rPr>
-      </w:pPr>
-    </w:p>
-    <w:p>
-      <w:pPr>
-        <w:rPr>
-          <w:rFonts w:ascii="Arial" w:eastAsia="Times New Roman" w:hAnsi="Arial" w:cs="Arial"/>
-          <w:color w:val="000000"/>
-        </w:rPr>
-      </w:pPr>
-    </w:p>
-    <w:p>
-      <w:pPr>
-        <w:rPr>
-          <w:rFonts w:ascii="Arial" w:eastAsia="Times New Roman" w:hAnsi="Arial" w:cs="Arial"/>
-          <w:color w:val="000000"/>
-        </w:rPr>
-      </w:pPr>
-    </w:p>
-    <w:p>
-      <w:pPr>
-        <w:rPr>
-          <w:rFonts w:ascii="Arial" w:eastAsia="Times New Roman" w:hAnsi="Arial" w:cs="Arial"/>
-          <w:color w:val="000000"/>
-        </w:rPr>
-      </w:pPr>
-    </w:p>
-    <w:p>
-      <w:pPr>
-        <w:rPr>
-          <w:rFonts w:ascii="Arial" w:eastAsia="Times New Roman" w:hAnsi="Arial" w:cs="Arial"/>
-          <w:color w:val="000000"/>
-        </w:rPr>
-      </w:pPr>
-    </w:p>
-    <w:p>
-      <w:pPr>
-        <w:rPr>
-          <w:rFonts w:ascii="Arial" w:eastAsia="Times New Roman" w:hAnsi="Arial" w:cs="Arial"/>
-          <w:color w:val="000000"/>
-        </w:rPr>
-      </w:pPr>
-    </w:p>
-    <w:p>
-      <w:pPr>
-        <w:rPr>
-          <w:rFonts w:ascii="Arial" w:eastAsia="Times New Roman" w:hAnsi="Arial" w:cs="Arial"/>
-          <w:color w:val="000000"/>
-        </w:rPr>
-      </w:pPr>
-    </w:p>
-    <w:p>
-      <w:pPr>
-        <w:rPr>
-          <w:rFonts w:ascii="Arial" w:eastAsia="Times New Roman" w:hAnsi="Arial" w:cs="Arial"/>
-          <w:color w:val="000000"/>
-        </w:rPr>
-      </w:pPr>
-    </w:p>
-    <w:p>
-      <w:pPr>
-        <w:rPr>
-          <w:rFonts w:ascii="Arial" w:eastAsia="Times New Roman" w:hAnsi="Arial" w:cs="Arial"/>
-          <w:color w:val="000000"/>
-        </w:rPr>
-      </w:pPr>
-    </w:p>
-    <w:p>
-      <w:pPr>
-        <w:rPr>
-          <w:rFonts w:ascii="Arial" w:eastAsia="Times New Roman" w:hAnsi="Arial" w:cs="Arial"/>
-          <w:color w:val="000000"/>
-        </w:rPr>
-      </w:pPr>
-    </w:p>
-    <w:p>
-      <w:pPr>
-        <w:rPr>
-          <w:rFonts w:ascii="Arial" w:eastAsia="Times New Roman" w:hAnsi="Arial" w:cs="Arial"/>
-          <w:color w:val="000000"/>
-        </w:rPr>
-      </w:pPr>
-    </w:p>
-    <w:p>
-      <w:pPr>
-        <w:rPr>
-          <w:rFonts w:ascii="Arial" w:eastAsia="Times New Roman" w:hAnsi="Arial" w:cs="Arial"/>
-          <w:color w:val="000000"/>
-        </w:rPr>
-      </w:pPr>
-    </w:p>
-    <w:p>
-      <w:pPr>
-        <w:rPr>
-          <w:rFonts w:ascii="Arial" w:eastAsia="Times New Roman" w:hAnsi="Arial" w:cs="Arial"/>
-          <w:color w:val="000000"/>
-        </w:rPr>
-      </w:pPr>
-    </w:p>
-    <w:p>
-      <w:pPr>
-        <w:rPr>
-          <w:rFonts w:ascii="Arial" w:eastAsia="Times New Roman" w:hAnsi="Arial" w:cs="Arial"/>
-          <w:shd w:val="clear" w:color="auto" w:fill="F2F2F2"/>
-        </w:rPr>
-      </w:pPr>
-      <w:r>
-        <w:rPr>
-          <w:rFonts w:ascii="Arial" w:eastAsia="Times New Roman" w:hAnsi="Arial" w:cs="Arial"/>
-          <w:color w:val="000000"/>
+        <w:t xml:space="preserve">, who has an average inspection score of 89.0, likely indicating that he is conducts extremely thorough inspections. On the other end of the spectrum, James Smith has an average inspection score of 99.0, likely indicating that this inspector is less thorough during his inspections. </w:t>
+      </w:r>
+    </w:p>
+    <w:p>
+      <w:pPr>
+        <w:rPr>
+          <w:rFonts w:ascii="Arial" w:eastAsia="Times New Roman" w:hAnsi="Arial" w:cs="Arial"/>
+          <w:color w:val="000000"/>
+        </w:rPr>
+      </w:pPr>
+    </w:p>
+    <w:p>
+      <w:pPr>
+        <w:rPr>
+          <w:rFonts w:ascii="Arial" w:eastAsia="Times New Roman" w:hAnsi="Arial" w:cs="Arial"/>
+          <w:color w:val="000000"/>
+        </w:rPr>
+      </w:pPr>
+    </w:p>
+    <w:p>
+      <w:pPr>
+        <w:rPr>
+          <w:rFonts w:ascii="Arial" w:eastAsia="Times New Roman" w:hAnsi="Arial" w:cs="Arial"/>
+          <w:color w:val="000000"/>
+        </w:rPr>
+      </w:pPr>
+    </w:p>
+    <w:p>
+      <w:pPr>
+        <w:rPr>
+          <w:rFonts w:ascii="Arial" w:eastAsia="Times New Roman" w:hAnsi="Arial" w:cs="Arial"/>
+          <w:color w:val="000000"/>
+        </w:rPr>
+      </w:pPr>
+    </w:p>
+    <w:p>
+      <w:pPr>
+        <w:rPr>
+          <w:rFonts w:ascii="Arial" w:eastAsia="Times New Roman" w:hAnsi="Arial" w:cs="Arial"/>
+          <w:color w:val="000000"/>
+        </w:rPr>
+      </w:pPr>
+    </w:p>
+    <w:p>
+      <w:pPr>
+        <w:rPr>
+          <w:rFonts w:ascii="Arial" w:eastAsia="Times New Roman" w:hAnsi="Arial" w:cs="Arial"/>
+          <w:color w:val="000000"/>
+        </w:rPr>
+      </w:pPr>
+    </w:p>
+    <w:p>
+      <w:pPr>
+        <w:rPr>
+          <w:rFonts w:ascii="Arial" w:eastAsia="Times New Roman" w:hAnsi="Arial" w:cs="Arial"/>
+          <w:color w:val="000000"/>
+        </w:rPr>
+      </w:pPr>
+    </w:p>
+    <w:p>
+      <w:pPr>
+        <w:rPr>
+          <w:rFonts w:ascii="Arial" w:eastAsia="Times New Roman" w:hAnsi="Arial" w:cs="Arial"/>
+          <w:color w:val="000000"/>
+        </w:rPr>
+      </w:pPr>
+    </w:p>
+    <w:p>
+      <w:pPr>
+        <w:rPr>
+          <w:rFonts w:ascii="Arial" w:eastAsia="Times New Roman" w:hAnsi="Arial" w:cs="Arial"/>
+          <w:color w:val="000000"/>
+        </w:rPr>
+      </w:pPr>
+    </w:p>
+    <w:p>
+      <w:pPr>
+        <w:rPr>
+          <w:rFonts w:ascii="Arial" w:eastAsia="Times New Roman" w:hAnsi="Arial" w:cs="Arial"/>
+          <w:color w:val="000000"/>
+        </w:rPr>
+      </w:pPr>
+    </w:p>
+    <w:p>
+      <w:pPr>
+        <w:rPr>
+          <w:rFonts w:ascii="Arial" w:eastAsia="Times New Roman" w:hAnsi="Arial" w:cs="Arial"/>
+          <w:color w:val="000000"/>
+        </w:rPr>
+      </w:pPr>
+    </w:p>
+    <w:p>
+      <w:pPr>
+        <w:rPr>
+          <w:rFonts w:ascii="Arial" w:eastAsia="Times New Roman" w:hAnsi="Arial" w:cs="Arial"/>
+          <w:color w:val="000000"/>
+        </w:rPr>
+      </w:pPr>
+    </w:p>
+    <w:p>
+      <w:pPr>
+        <w:rPr>
+          <w:rFonts w:ascii="Arial" w:eastAsia="Times New Roman" w:hAnsi="Arial" w:cs="Arial"/>
+          <w:color w:val="000000"/>
+        </w:rPr>
+      </w:pPr>
+    </w:p>
+    <w:p>
+      <w:pPr>
+        <w:rPr>
+          <w:rFonts w:ascii="Arial" w:eastAsia="Times New Roman" w:hAnsi="Arial" w:cs="Arial"/>
+          <w:color w:val="000000"/>
+        </w:rPr>
+      </w:pPr>
+    </w:p>
+    <w:p>
+      <w:pPr>
+        <w:rPr>
+          <w:rFonts w:ascii="Arial" w:eastAsia="Times New Roman" w:hAnsi="Arial" w:cs="Arial"/>
+          <w:shd w:val="clear" w:color="auto" w:fill="F2F2F2"/>
+        </w:rPr>
+      </w:pPr>
+      <w:r>
+        <w:rPr>
+          <w:rFonts w:ascii="Arial" w:eastAsia="Times New Roman" w:hAnsi="Arial" w:cs="Arial"/>
+          <w:shd w:val="clear" w:color="auto" w:fill="F2F2F2"/>
         </w:rPr>
         <w:lastRenderedPageBreak/>
-        <w:br/>
-      </w:r>
-      <w:r>
-        <w:rPr>
-          <w:rFonts w:ascii="Arial" w:eastAsia="Times New Roman" w:hAnsi="Arial" w:cs="Arial"/>
-          <w:shd w:val="clear" w:color="auto" w:fill="F2F2F2"/>
-        </w:rPr>
         <w:t>5.</w:t>
       </w:r>
       <w:r>
@@ -1089,7 +1084,7 @@
                     <pic:cNvPicPr/>
                   </pic:nvPicPr>
                   <pic:blipFill>
-                    <a:blip r:embed="rId8">
+                    <a:blip r:embed="rId9">
                       <a:extLst>
                         <a:ext uri="{28A0092B-C50C-407E-A947-70E740481C1C}">
                           <a14:useLocalDpi xmlns:a14="http://schemas.microsoft.com/office/drawing/2010/main" val="0"/>
@@ -1169,7 +1164,7 @@
                     <pic:cNvPicPr/>
                   </pic:nvPicPr>
                   <pic:blipFill>
-                    <a:blip r:embed="rId9">
+                    <a:blip r:embed="rId10">
                       <a:extLst>
                         <a:ext uri="{28A0092B-C50C-407E-A947-70E740481C1C}">
                           <a14:useLocalDpi xmlns:a14="http://schemas.microsoft.com/office/drawing/2010/main" val="0"/>
@@ -1223,7 +1218,7 @@
                     <pic:cNvPicPr/>
                   </pic:nvPicPr>
                   <pic:blipFill>
-                    <a:blip r:embed="rId10">
+                    <a:blip r:embed="rId11">
                       <a:extLst>
                         <a:ext uri="{28A0092B-C50C-407E-A947-70E740481C1C}">
                           <a14:useLocalDpi xmlns:a14="http://schemas.microsoft.com/office/drawing/2010/main" val="0"/>
@@ -1341,7 +1336,7 @@
                     <pic:cNvPicPr/>
                   </pic:nvPicPr>
                   <pic:blipFill>
-                    <a:blip r:embed="rId11">
+                    <a:blip r:embed="rId12">
                       <a:extLst>
                         <a:ext uri="{28A0092B-C50C-407E-A947-70E740481C1C}">
                           <a14:useLocalDpi xmlns:a14="http://schemas.microsoft.com/office/drawing/2010/main" val="0"/>
@@ -1553,6 +1548,13 @@
           <w:rFonts w:ascii="Arial" w:eastAsia="Times New Roman" w:hAnsi="Arial" w:cs="Arial"/>
           <w:color w:val="000000"/>
         </w:rPr>
+        <w:t xml:space="preserve"> For the cities, it is worth noting that some results might be skewed by the fact that there are 295 inspections listed that do not have cities associated with them in the data.</w:t>
+      </w:r>
+      <w:r>
+        <w:rPr>
+          <w:rFonts w:ascii="Arial" w:eastAsia="Times New Roman" w:hAnsi="Arial" w:cs="Arial"/>
+          <w:color w:val="000000"/>
+        </w:rPr>
         <w:t xml:space="preserve"> Additionally, </w:t>
       </w:r>
       <w:r>
@@ -1672,7 +1674,14 @@
           <w:rFonts w:ascii="Arial" w:eastAsia="Times New Roman" w:hAnsi="Arial" w:cs="Arial"/>
           <w:color w:val="000000"/>
         </w:rPr>
-        <w:t>. All of these disparities could affect the results as the sample sizes have varied greatly in each of the categories evaluated.</w:t>
+        <w:t>.</w:t>
+      </w:r>
+      <w:r>
+        <w:rPr>
+          <w:rFonts w:ascii="Arial" w:eastAsia="Times New Roman" w:hAnsi="Arial" w:cs="Arial"/>
+          <w:color w:val="000000"/>
+        </w:rPr>
+        <w:t xml:space="preserve"> There was one restaurant inspected that had no restaurant open date associated with it, but it should not affect the data much.</w:t>
       </w:r>
       <w:r>
         <w:rPr>
@@ -1681,30 +1690,27 @@
         </w:rPr>
         <w:t xml:space="preserve"> </w:t>
       </w:r>
-    </w:p>
-    <w:p>
-      <w:pPr>
-        <w:rPr>
-          <w:rFonts w:ascii="Arial" w:eastAsia="Times New Roman" w:hAnsi="Arial" w:cs="Arial"/>
-          <w:color w:val="000000"/>
-        </w:rPr>
-      </w:pPr>
-    </w:p>
-    <w:p>
-      <w:pPr>
-        <w:rPr>
-          <w:rFonts w:ascii="Arial" w:eastAsia="Times New Roman" w:hAnsi="Arial" w:cs="Arial"/>
-          <w:color w:val="000000"/>
-        </w:rPr>
-      </w:pPr>
-    </w:p>
-    <w:p>
-      <w:pPr>
-        <w:rPr>
-          <w:rFonts w:ascii="Arial" w:eastAsia="Times New Roman" w:hAnsi="Arial" w:cs="Arial"/>
-          <w:color w:val="000000"/>
-        </w:rPr>
-      </w:pPr>
+      <w:r>
+        <w:rPr>
+          <w:rFonts w:ascii="Arial" w:eastAsia="Times New Roman" w:hAnsi="Arial" w:cs="Arial"/>
+          <w:color w:val="000000"/>
+        </w:rPr>
+        <w:t>The rest</w:t>
+      </w:r>
+      <w:r>
+        <w:rPr>
+          <w:rFonts w:ascii="Arial" w:eastAsia="Times New Roman" w:hAnsi="Arial" w:cs="Arial"/>
+          <w:color w:val="000000"/>
+        </w:rPr>
+        <w:t xml:space="preserve"> of these disparities could affect the results as the sample sizes have varied greatly in each of the categories evaluated.</w:t>
+      </w:r>
+      <w:r>
+        <w:rPr>
+          <w:rFonts w:ascii="Arial" w:eastAsia="Times New Roman" w:hAnsi="Arial" w:cs="Arial"/>
+          <w:color w:val="000000"/>
+        </w:rPr>
+        <w:t xml:space="preserve"> </w:t>
+      </w:r>
     </w:p>
     <w:p>
       <w:pPr>
@@ -1998,10 +2004,10 @@
           <w:shd w:val="clear" w:color="auto" w:fill="F2F2F2"/>
         </w:rPr>
         <w:drawing>
-          <wp:inline distT="0" distB="0" distL="0" distR="0" wp14:anchorId="0E23B95C" wp14:editId="21168B43">
-            <wp:extent cx="4891721" cy="3138854"/>
-            <wp:effectExtent l="0" t="0" r="0" b="0"/>
-            <wp:docPr id="1" name="Picture 1"/>
+          <wp:inline distT="0" distB="0" distL="0" distR="0" wp14:anchorId="1C0FE7A7" wp14:editId="180C3735">
+            <wp:extent cx="4703885" cy="2889673"/>
+            <wp:effectExtent l="0" t="0" r="0" b="6350"/>
+            <wp:docPr id="2" name="Picture 2"/>
             <wp:cNvGraphicFramePr>
               <a:graphicFrameLocks xmlns:a="http://schemas.openxmlformats.org/drawingml/2006/main" noChangeAspect="1"/>
             </wp:cNvGraphicFramePr>
@@ -2009,63 +2015,7 @@
               <a:graphicData uri="http://schemas.openxmlformats.org/drawingml/2006/picture">
                 <pic:pic xmlns:pic="http://schemas.openxmlformats.org/drawingml/2006/picture">
                   <pic:nvPicPr>
-                    <pic:cNvPr id="1" name="Picture 1"/>
-                    <pic:cNvPicPr/>
-                  </pic:nvPicPr>
-                  <pic:blipFill>
-                    <a:blip r:embed="rId12">
-                      <a:extLst>
-                        <a:ext uri="{28A0092B-C50C-407E-A947-70E740481C1C}">
-                          <a14:useLocalDpi xmlns:a14="http://schemas.microsoft.com/office/drawing/2010/main" val="0"/>
-                        </a:ext>
-                      </a:extLst>
-                    </a:blip>
-                    <a:stretch>
-                      <a:fillRect/>
-                    </a:stretch>
-                  </pic:blipFill>
-                  <pic:spPr>
-                    <a:xfrm>
-                      <a:off x="0" y="0"/>
-                      <a:ext cx="4896107" cy="3141669"/>
-                    </a:xfrm>
-                    <a:prstGeom prst="rect">
-                      <a:avLst/>
-                    </a:prstGeom>
-                  </pic:spPr>
-                </pic:pic>
-              </a:graphicData>
-            </a:graphic>
-          </wp:inline>
-        </w:drawing>
-      </w:r>
-    </w:p>
-    <w:p>
-      <w:pPr>
-        <w:rPr>
-          <w:rFonts w:ascii="Arial" w:eastAsia="Times New Roman" w:hAnsi="Arial" w:cs="Arial"/>
-          <w:shd w:val="clear" w:color="auto" w:fill="F2F2F2"/>
-        </w:rPr>
-      </w:pPr>
-      <w:r>
-        <w:rPr>
-          <w:rFonts w:ascii="Arial" w:eastAsia="Times New Roman" w:hAnsi="Arial" w:cs="Arial"/>
-          <w:noProof/>
-          <w:shd w:val="clear" w:color="auto" w:fill="F2F2F2"/>
-        </w:rPr>
-        <w:drawing>
-          <wp:inline distT="0" distB="0" distL="0" distR="0" wp14:anchorId="2B3685B6" wp14:editId="15D06897">
-            <wp:extent cx="3050931" cy="2334047"/>
-            <wp:effectExtent l="0" t="0" r="0" b="3175"/>
-            <wp:docPr id="7" name="Picture 7"/>
-            <wp:cNvGraphicFramePr>
-              <a:graphicFrameLocks xmlns:a="http://schemas.openxmlformats.org/drawingml/2006/main" noChangeAspect="1"/>
-            </wp:cNvGraphicFramePr>
-            <a:graphic xmlns:a="http://schemas.openxmlformats.org/drawingml/2006/main">
-              <a:graphicData uri="http://schemas.openxmlformats.org/drawingml/2006/picture">
-                <pic:pic xmlns:pic="http://schemas.openxmlformats.org/drawingml/2006/picture">
-                  <pic:nvPicPr>
-                    <pic:cNvPr id="7" name="Picture 7"/>
+                    <pic:cNvPr id="2" name="Picture 2"/>
                     <pic:cNvPicPr/>
                   </pic:nvPicPr>
                   <pic:blipFill>
@@ -2083,7 +2033,7 @@
                   <pic:spPr>
                     <a:xfrm>
                       <a:off x="0" y="0"/>
-                      <a:ext cx="3067477" cy="2346705"/>
+                      <a:ext cx="4713839" cy="2895788"/>
                     </a:xfrm>
                     <a:prstGeom prst="rect">
                       <a:avLst/>
@@ -2103,167 +2053,17 @@
           <w:shd w:val="clear" w:color="auto" w:fill="F2F2F2"/>
         </w:rPr>
       </w:pPr>
-    </w:p>
-    <w:p>
-      <w:pPr>
-        <w:rPr>
-          <w:rFonts w:ascii="Arial" w:eastAsia="Times New Roman" w:hAnsi="Arial" w:cs="Arial"/>
-          <w:shd w:val="clear" w:color="auto" w:fill="F2F2F2"/>
-        </w:rPr>
-      </w:pPr>
-      <w:r>
-        <w:rPr>
-          <w:rFonts w:ascii="Arial" w:eastAsia="Times New Roman" w:hAnsi="Arial" w:cs="Arial"/>
-          <w:shd w:val="clear" w:color="auto" w:fill="F2F2F2"/>
-        </w:rPr>
-        <w:t xml:space="preserve">According to the above graph and table, average scores for restaurants are not higher than all other facility types. In fact, it has the lowest mean score of all facility types, not including NA facility types. </w:t>
-      </w:r>
-      <w:r>
-        <w:rPr>
-          <w:rFonts w:ascii="Arial" w:eastAsia="Times New Roman" w:hAnsi="Arial" w:cs="Arial"/>
-          <w:color w:val="000000"/>
-        </w:rPr>
-        <w:br/>
-      </w:r>
-    </w:p>
-    <w:p>
-      <w:pPr>
-        <w:rPr>
-          <w:rFonts w:ascii="Arial" w:eastAsia="Times New Roman" w:hAnsi="Arial" w:cs="Arial"/>
-          <w:shd w:val="clear" w:color="auto" w:fill="F2F2F2"/>
-        </w:rPr>
-      </w:pPr>
-    </w:p>
-    <w:p>
-      <w:pPr>
-        <w:rPr>
-          <w:rFonts w:ascii="Arial" w:eastAsia="Times New Roman" w:hAnsi="Arial" w:cs="Arial"/>
-          <w:shd w:val="clear" w:color="auto" w:fill="F2F2F2"/>
-        </w:rPr>
-      </w:pPr>
-    </w:p>
-    <w:p>
-      <w:pPr>
-        <w:rPr>
-          <w:rFonts w:ascii="Arial" w:eastAsia="Times New Roman" w:hAnsi="Arial" w:cs="Arial"/>
-          <w:shd w:val="clear" w:color="auto" w:fill="F2F2F2"/>
-        </w:rPr>
-      </w:pPr>
-    </w:p>
-    <w:p>
-      <w:pPr>
-        <w:rPr>
-          <w:rFonts w:ascii="Arial" w:eastAsia="Times New Roman" w:hAnsi="Arial" w:cs="Arial"/>
-          <w:shd w:val="clear" w:color="auto" w:fill="F2F2F2"/>
-        </w:rPr>
-      </w:pPr>
-    </w:p>
-    <w:p>
-      <w:pPr>
-        <w:rPr>
-          <w:rFonts w:ascii="Arial" w:eastAsia="Times New Roman" w:hAnsi="Arial" w:cs="Arial"/>
-          <w:shd w:val="clear" w:color="auto" w:fill="F2F2F2"/>
-        </w:rPr>
-      </w:pPr>
-    </w:p>
-    <w:p>
-      <w:pPr>
-        <w:rPr>
-          <w:rFonts w:ascii="Arial" w:eastAsia="Times New Roman" w:hAnsi="Arial" w:cs="Arial"/>
-          <w:shd w:val="clear" w:color="auto" w:fill="F2F2F2"/>
-        </w:rPr>
-      </w:pPr>
-      <w:r>
-        <w:rPr>
-          <w:rFonts w:ascii="Arial" w:eastAsia="Times New Roman" w:hAnsi="Arial" w:cs="Arial"/>
-          <w:shd w:val="clear" w:color="auto" w:fill="F2F2F2"/>
-        </w:rPr>
-        <w:lastRenderedPageBreak/>
-        <w:t>7.</w:t>
-      </w:r>
-      <w:r>
-        <w:rPr>
-          <w:rFonts w:ascii="Courier New" w:eastAsia="Times New Roman" w:hAnsi="Courier New" w:cs="Courier New"/>
-          <w:shd w:val="clear" w:color="auto" w:fill="F2F2F2"/>
-        </w:rPr>
-        <w:t xml:space="preserve"> </w:t>
-      </w:r>
-      <w:r>
-        <w:rPr>
-          <w:rFonts w:ascii="Arial" w:eastAsia="Times New Roman" w:hAnsi="Arial" w:cs="Arial"/>
-          <w:shd w:val="clear" w:color="auto" w:fill="F2F2F2"/>
-        </w:rPr>
-        <w:t xml:space="preserve">Since restaurants are where the general public is most likely to interact with the food-service system, Wake County Public Health is particularly interested in sanitation in restaurants. Repeat the analyses above (1-5) for restaurants specifically. [2 points] </w:t>
-      </w:r>
-    </w:p>
-    <w:p>
-      <w:pPr>
-        <w:rPr>
-          <w:rFonts w:ascii="Arial" w:eastAsia="Times New Roman" w:hAnsi="Arial" w:cs="Arial"/>
-          <w:shd w:val="clear" w:color="auto" w:fill="F2F2F2"/>
-        </w:rPr>
-      </w:pPr>
-    </w:p>
-    <w:p>
-      <w:pPr>
-        <w:rPr>
-          <w:rFonts w:ascii="Arial" w:eastAsia="Times New Roman" w:hAnsi="Arial" w:cs="Arial"/>
-          <w:shd w:val="clear" w:color="auto" w:fill="F2F2F2"/>
-        </w:rPr>
-      </w:pPr>
-      <w:r>
-        <w:rPr>
-          <w:rFonts w:ascii="Arial" w:eastAsia="Times New Roman" w:hAnsi="Arial" w:cs="Arial"/>
-          <w:shd w:val="clear" w:color="auto" w:fill="F2F2F2"/>
-        </w:rPr>
-        <w:t>7.</w:t>
-      </w:r>
-      <w:r>
-        <w:rPr>
-          <w:rFonts w:ascii="Arial" w:eastAsia="Times New Roman" w:hAnsi="Arial" w:cs="Arial"/>
-          <w:shd w:val="clear" w:color="auto" w:fill="F2F2F2"/>
-        </w:rPr>
-        <w:t>1.</w:t>
-      </w:r>
-      <w:r>
-        <w:rPr>
-          <w:rFonts w:ascii="Courier New" w:eastAsia="Times New Roman" w:hAnsi="Courier New" w:cs="Courier New"/>
-          <w:shd w:val="clear" w:color="auto" w:fill="F2F2F2"/>
-        </w:rPr>
-        <w:t xml:space="preserve"> </w:t>
-      </w:r>
-      <w:r>
-        <w:rPr>
-          <w:rFonts w:ascii="Arial" w:eastAsia="Times New Roman" w:hAnsi="Arial" w:cs="Arial"/>
-          <w:shd w:val="clear" w:color="auto" w:fill="F2F2F2"/>
-        </w:rPr>
-        <w:t>Visualize the overall distribution of inspection scores</w:t>
-      </w:r>
-      <w:r>
-        <w:rPr>
-          <w:rFonts w:ascii="Arial" w:eastAsia="Times New Roman" w:hAnsi="Arial" w:cs="Arial"/>
-          <w:shd w:val="clear" w:color="auto" w:fill="F2F2F2"/>
-        </w:rPr>
-        <w:t xml:space="preserve"> for restaurants only</w:t>
-      </w:r>
-      <w:r>
-        <w:rPr>
-          <w:rFonts w:ascii="Arial" w:eastAsia="Times New Roman" w:hAnsi="Arial" w:cs="Arial"/>
-          <w:shd w:val="clear" w:color="auto" w:fill="F2F2F2"/>
-        </w:rPr>
-        <w:t xml:space="preserve"> using a histogram.</w:t>
-      </w:r>
-    </w:p>
-    <w:p>
-      <w:r>
-        <w:rPr>
+      <w:r>
+        <w:rPr>
+          <w:rFonts w:ascii="Arial" w:eastAsia="Times New Roman" w:hAnsi="Arial" w:cs="Arial"/>
           <w:noProof/>
+          <w:shd w:val="clear" w:color="auto" w:fill="F2F2F2"/>
         </w:rPr>
         <w:drawing>
-          <wp:inline distT="0" distB="0" distL="0" distR="0" wp14:anchorId="37129E95" wp14:editId="00C48F20">
-            <wp:extent cx="5943600" cy="3813810"/>
-            <wp:effectExtent l="0" t="0" r="0" b="0"/>
-            <wp:docPr id="12" name="Picture 12"/>
+          <wp:inline distT="0" distB="0" distL="0" distR="0" wp14:anchorId="2AC07E0D" wp14:editId="41B41FBF">
+            <wp:extent cx="3613638" cy="2551387"/>
+            <wp:effectExtent l="0" t="0" r="0" b="1905"/>
+            <wp:docPr id="13" name="Picture 13"/>
             <wp:cNvGraphicFramePr>
               <a:graphicFrameLocks xmlns:a="http://schemas.openxmlformats.org/drawingml/2006/main" noChangeAspect="1"/>
             </wp:cNvGraphicFramePr>
@@ -2271,7 +2071,7 @@
               <a:graphicData uri="http://schemas.openxmlformats.org/drawingml/2006/picture">
                 <pic:pic xmlns:pic="http://schemas.openxmlformats.org/drawingml/2006/picture">
                   <pic:nvPicPr>
-                    <pic:cNvPr id="12" name="Picture 12"/>
+                    <pic:cNvPr id="13" name="Picture 13"/>
                     <pic:cNvPicPr/>
                   </pic:nvPicPr>
                   <pic:blipFill>
@@ -2289,7 +2089,7 @@
                   <pic:spPr>
                     <a:xfrm>
                       <a:off x="0" y="0"/>
-                      <a:ext cx="5943600" cy="3813810"/>
+                      <a:ext cx="3623934" cy="2558657"/>
                     </a:xfrm>
                     <a:prstGeom prst="rect">
                       <a:avLst/>
@@ -2317,94 +2117,27 @@
           <w:shd w:val="clear" w:color="auto" w:fill="F2F2F2"/>
         </w:rPr>
       </w:pPr>
-    </w:p>
-    <w:p>
-      <w:pPr>
-        <w:rPr>
-          <w:rFonts w:ascii="Arial" w:eastAsia="Times New Roman" w:hAnsi="Arial" w:cs="Arial"/>
-          <w:shd w:val="clear" w:color="auto" w:fill="F2F2F2"/>
-        </w:rPr>
-      </w:pPr>
-    </w:p>
-    <w:p>
-      <w:pPr>
-        <w:rPr>
-          <w:rFonts w:ascii="Arial" w:eastAsia="Times New Roman" w:hAnsi="Arial" w:cs="Arial"/>
-          <w:shd w:val="clear" w:color="auto" w:fill="F2F2F2"/>
-        </w:rPr>
-      </w:pPr>
-    </w:p>
-    <w:p>
-      <w:pPr>
-        <w:rPr>
-          <w:rFonts w:ascii="Arial" w:eastAsia="Times New Roman" w:hAnsi="Arial" w:cs="Arial"/>
-          <w:shd w:val="clear" w:color="auto" w:fill="F2F2F2"/>
-        </w:rPr>
-      </w:pPr>
-    </w:p>
-    <w:p>
-      <w:pPr>
-        <w:rPr>
-          <w:rFonts w:ascii="Arial" w:eastAsia="Times New Roman" w:hAnsi="Arial" w:cs="Arial"/>
-          <w:shd w:val="clear" w:color="auto" w:fill="F2F2F2"/>
-        </w:rPr>
-      </w:pPr>
-    </w:p>
-    <w:p>
-      <w:pPr>
-        <w:rPr>
-          <w:rFonts w:ascii="Arial" w:eastAsia="Times New Roman" w:hAnsi="Arial" w:cs="Arial"/>
-          <w:shd w:val="clear" w:color="auto" w:fill="F2F2F2"/>
-        </w:rPr>
-      </w:pPr>
-    </w:p>
-    <w:p>
-      <w:pPr>
-        <w:rPr>
-          <w:rFonts w:ascii="Arial" w:eastAsia="Times New Roman" w:hAnsi="Arial" w:cs="Arial"/>
-          <w:shd w:val="clear" w:color="auto" w:fill="F2F2F2"/>
-        </w:rPr>
-      </w:pPr>
-    </w:p>
-    <w:p>
-      <w:pPr>
-        <w:rPr>
-          <w:rFonts w:ascii="Arial" w:eastAsia="Times New Roman" w:hAnsi="Arial" w:cs="Arial"/>
-          <w:shd w:val="clear" w:color="auto" w:fill="F2F2F2"/>
-        </w:rPr>
-      </w:pPr>
-    </w:p>
-    <w:p>
-      <w:pPr>
-        <w:rPr>
-          <w:rFonts w:ascii="Arial" w:eastAsia="Times New Roman" w:hAnsi="Arial" w:cs="Arial"/>
-          <w:shd w:val="clear" w:color="auto" w:fill="F2F2F2"/>
-        </w:rPr>
-      </w:pPr>
-    </w:p>
-    <w:p>
-      <w:pPr>
-        <w:rPr>
-          <w:rFonts w:ascii="Arial" w:eastAsia="Times New Roman" w:hAnsi="Arial" w:cs="Arial"/>
-          <w:shd w:val="clear" w:color="auto" w:fill="F2F2F2"/>
-        </w:rPr>
-      </w:pPr>
-    </w:p>
-    <w:p>
-      <w:pPr>
-        <w:rPr>
-          <w:rFonts w:ascii="Arial" w:eastAsia="Times New Roman" w:hAnsi="Arial" w:cs="Arial"/>
-          <w:shd w:val="clear" w:color="auto" w:fill="F2F2F2"/>
-        </w:rPr>
-      </w:pPr>
-    </w:p>
-    <w:p>
-      <w:pPr>
-        <w:rPr>
-          <w:rFonts w:ascii="Arial" w:eastAsia="Times New Roman" w:hAnsi="Arial" w:cs="Arial"/>
-          <w:shd w:val="clear" w:color="auto" w:fill="F2F2F2"/>
-        </w:rPr>
-      </w:pPr>
+      <w:r>
+        <w:rPr>
+          <w:rFonts w:ascii="Arial" w:eastAsia="Times New Roman" w:hAnsi="Arial" w:cs="Arial"/>
+          <w:shd w:val="clear" w:color="auto" w:fill="F2F2F2"/>
+        </w:rPr>
+        <w:t>According to the above graph and table, average scores for restaurants are not higher than all other facility types. In fact, it has the lowest mean score of all facility types</w:t>
+      </w:r>
+      <w:r>
+        <w:rPr>
+          <w:rFonts w:ascii="Arial" w:eastAsia="Times New Roman" w:hAnsi="Arial" w:cs="Arial"/>
+          <w:shd w:val="clear" w:color="auto" w:fill="F2F2F2"/>
+        </w:rPr>
+        <w:t>. There were 295 inspections listed in the original data that did not have a facility type associated in the listing. This disparity is somewhat significant and could affect mean scores if they were to be categorized into their respective facility types.</w:t>
+      </w:r>
+      <w:r>
+        <w:rPr>
+          <w:rFonts w:ascii="Arial" w:eastAsia="Times New Roman" w:hAnsi="Arial" w:cs="Arial"/>
+          <w:color w:val="000000"/>
+        </w:rPr>
+        <w:br/>
+      </w:r>
     </w:p>
     <w:p>
       <w:pPr>
@@ -2463,13 +2196,6 @@
       </w:r>
       <w:r>
         <w:rPr>
-          <w:rFonts w:ascii="Arial" w:eastAsia="Times New Roman" w:hAnsi="Arial" w:cs="Arial"/>
-          <w:shd w:val="clear" w:color="auto" w:fill="F2F2F2"/>
-        </w:rPr>
-        <w:t>2.</w:t>
-      </w:r>
-      <w:r>
-        <w:rPr>
           <w:rFonts w:ascii="Courier New" w:eastAsia="Times New Roman" w:hAnsi="Courier New" w:cs="Courier New"/>
           <w:shd w:val="clear" w:color="auto" w:fill="F2F2F2"/>
         </w:rPr>
@@ -2480,27 +2206,77 @@
           <w:rFonts w:ascii="Arial" w:eastAsia="Times New Roman" w:hAnsi="Arial" w:cs="Arial"/>
           <w:shd w:val="clear" w:color="auto" w:fill="F2F2F2"/>
         </w:rPr>
-        <w:t xml:space="preserve">Some restaurants have been in business much longer than others. Is there any trend in terms of how highly older vs. newer restaurants score on their inspections? </w:t>
-      </w:r>
-    </w:p>
-    <w:p>
-      <w:pPr>
-        <w:rPr>
-          <w:rFonts w:ascii="Arial" w:eastAsia="Times New Roman" w:hAnsi="Arial" w:cs="Arial"/>
-          <w:shd w:val="clear" w:color="auto" w:fill="F2F2F2"/>
-        </w:rPr>
-      </w:pPr>
-      <w:r>
-        <w:rPr>
-          <w:rFonts w:ascii="Arial" w:eastAsia="Times New Roman" w:hAnsi="Arial" w:cs="Arial"/>
+        <w:t xml:space="preserve">Since restaurants are where the general public is most likely to interact with the food-service system, Wake County Public Health is particularly interested in sanitation in restaurants. Repeat the analyses above (1-5) for restaurants specifically. [2 points] </w:t>
+      </w:r>
+    </w:p>
+    <w:p>
+      <w:pPr>
+        <w:rPr>
+          <w:rFonts w:ascii="Arial" w:eastAsia="Times New Roman" w:hAnsi="Arial" w:cs="Arial"/>
+          <w:shd w:val="clear" w:color="auto" w:fill="F2F2F2"/>
+        </w:rPr>
+      </w:pPr>
+    </w:p>
+    <w:p>
+      <w:pPr>
+        <w:rPr>
+          <w:rFonts w:ascii="Arial" w:eastAsia="Times New Roman" w:hAnsi="Arial" w:cs="Arial"/>
+          <w:shd w:val="clear" w:color="auto" w:fill="F2F2F2"/>
+        </w:rPr>
+      </w:pPr>
+      <w:r>
+        <w:rPr>
+          <w:rFonts w:ascii="Arial" w:eastAsia="Times New Roman" w:hAnsi="Arial" w:cs="Arial"/>
+          <w:shd w:val="clear" w:color="auto" w:fill="F2F2F2"/>
+        </w:rPr>
+        <w:t>7.</w:t>
+      </w:r>
+      <w:r>
+        <w:rPr>
+          <w:rFonts w:ascii="Arial" w:eastAsia="Times New Roman" w:hAnsi="Arial" w:cs="Arial"/>
+          <w:shd w:val="clear" w:color="auto" w:fill="F2F2F2"/>
+        </w:rPr>
+        <w:t>1.</w:t>
+      </w:r>
+      <w:r>
+        <w:rPr>
+          <w:rFonts w:ascii="Courier New" w:eastAsia="Times New Roman" w:hAnsi="Courier New" w:cs="Courier New"/>
+          <w:shd w:val="clear" w:color="auto" w:fill="F2F2F2"/>
+        </w:rPr>
+        <w:t xml:space="preserve"> </w:t>
+      </w:r>
+      <w:r>
+        <w:rPr>
+          <w:rFonts w:ascii="Arial" w:eastAsia="Times New Roman" w:hAnsi="Arial" w:cs="Arial"/>
+          <w:shd w:val="clear" w:color="auto" w:fill="F2F2F2"/>
+        </w:rPr>
+        <w:t>Visualize the overall distribution of inspection scores</w:t>
+      </w:r>
+      <w:r>
+        <w:rPr>
+          <w:rFonts w:ascii="Arial" w:eastAsia="Times New Roman" w:hAnsi="Arial" w:cs="Arial"/>
+          <w:shd w:val="clear" w:color="auto" w:fill="F2F2F2"/>
+        </w:rPr>
+        <w:t xml:space="preserve"> for restaurants only</w:t>
+      </w:r>
+      <w:r>
+        <w:rPr>
+          <w:rFonts w:ascii="Arial" w:eastAsia="Times New Roman" w:hAnsi="Arial" w:cs="Arial"/>
+          <w:shd w:val="clear" w:color="auto" w:fill="F2F2F2"/>
+        </w:rPr>
+        <w:t xml:space="preserve"> using a histogram.</w:t>
+      </w:r>
+    </w:p>
+    <w:p>
+      <w:r>
+        <w:rPr>
           <w:noProof/>
-          <w:shd w:val="clear" w:color="auto" w:fill="F2F2F2"/>
         </w:rPr>
         <w:drawing>
-          <wp:inline distT="0" distB="0" distL="0" distR="0" wp14:anchorId="73F11EB1" wp14:editId="5DA0730B">
+          <wp:inline distT="0" distB="0" distL="0" distR="0" wp14:anchorId="37129E95" wp14:editId="00C48F20">
             <wp:extent cx="5943600" cy="3813810"/>
             <wp:effectExtent l="0" t="0" r="0" b="0"/>
-            <wp:docPr id="14" name="Picture 14"/>
+            <wp:docPr id="12" name="Picture 12"/>
             <wp:cNvGraphicFramePr>
               <a:graphicFrameLocks xmlns:a="http://schemas.openxmlformats.org/drawingml/2006/main" noChangeAspect="1"/>
             </wp:cNvGraphicFramePr>
@@ -2508,7 +2284,7 @@
               <a:graphicData uri="http://schemas.openxmlformats.org/drawingml/2006/picture">
                 <pic:pic xmlns:pic="http://schemas.openxmlformats.org/drawingml/2006/picture">
                   <pic:nvPicPr>
-                    <pic:cNvPr id="14" name="Picture 14"/>
+                    <pic:cNvPr id="12" name="Picture 12"/>
                     <pic:cNvPicPr/>
                   </pic:nvPicPr>
                   <pic:blipFill>
@@ -2554,6 +2330,243 @@
           <w:shd w:val="clear" w:color="auto" w:fill="F2F2F2"/>
         </w:rPr>
       </w:pPr>
+    </w:p>
+    <w:p>
+      <w:pPr>
+        <w:rPr>
+          <w:rFonts w:ascii="Arial" w:eastAsia="Times New Roman" w:hAnsi="Arial" w:cs="Arial"/>
+          <w:shd w:val="clear" w:color="auto" w:fill="F2F2F2"/>
+        </w:rPr>
+      </w:pPr>
+    </w:p>
+    <w:p>
+      <w:pPr>
+        <w:rPr>
+          <w:rFonts w:ascii="Arial" w:eastAsia="Times New Roman" w:hAnsi="Arial" w:cs="Arial"/>
+          <w:shd w:val="clear" w:color="auto" w:fill="F2F2F2"/>
+        </w:rPr>
+      </w:pPr>
+    </w:p>
+    <w:p>
+      <w:pPr>
+        <w:rPr>
+          <w:rFonts w:ascii="Arial" w:eastAsia="Times New Roman" w:hAnsi="Arial" w:cs="Arial"/>
+          <w:shd w:val="clear" w:color="auto" w:fill="F2F2F2"/>
+        </w:rPr>
+      </w:pPr>
+    </w:p>
+    <w:p>
+      <w:pPr>
+        <w:rPr>
+          <w:rFonts w:ascii="Arial" w:eastAsia="Times New Roman" w:hAnsi="Arial" w:cs="Arial"/>
+          <w:shd w:val="clear" w:color="auto" w:fill="F2F2F2"/>
+        </w:rPr>
+      </w:pPr>
+    </w:p>
+    <w:p>
+      <w:pPr>
+        <w:rPr>
+          <w:rFonts w:ascii="Arial" w:eastAsia="Times New Roman" w:hAnsi="Arial" w:cs="Arial"/>
+          <w:shd w:val="clear" w:color="auto" w:fill="F2F2F2"/>
+        </w:rPr>
+      </w:pPr>
+    </w:p>
+    <w:p>
+      <w:pPr>
+        <w:rPr>
+          <w:rFonts w:ascii="Arial" w:eastAsia="Times New Roman" w:hAnsi="Arial" w:cs="Arial"/>
+          <w:shd w:val="clear" w:color="auto" w:fill="F2F2F2"/>
+        </w:rPr>
+      </w:pPr>
+    </w:p>
+    <w:p>
+      <w:pPr>
+        <w:rPr>
+          <w:rFonts w:ascii="Arial" w:eastAsia="Times New Roman" w:hAnsi="Arial" w:cs="Arial"/>
+          <w:shd w:val="clear" w:color="auto" w:fill="F2F2F2"/>
+        </w:rPr>
+      </w:pPr>
+    </w:p>
+    <w:p>
+      <w:pPr>
+        <w:rPr>
+          <w:rFonts w:ascii="Arial" w:eastAsia="Times New Roman" w:hAnsi="Arial" w:cs="Arial"/>
+          <w:shd w:val="clear" w:color="auto" w:fill="F2F2F2"/>
+        </w:rPr>
+      </w:pPr>
+    </w:p>
+    <w:p>
+      <w:pPr>
+        <w:rPr>
+          <w:rFonts w:ascii="Arial" w:eastAsia="Times New Roman" w:hAnsi="Arial" w:cs="Arial"/>
+          <w:shd w:val="clear" w:color="auto" w:fill="F2F2F2"/>
+        </w:rPr>
+      </w:pPr>
+    </w:p>
+    <w:p>
+      <w:pPr>
+        <w:rPr>
+          <w:rFonts w:ascii="Arial" w:eastAsia="Times New Roman" w:hAnsi="Arial" w:cs="Arial"/>
+          <w:shd w:val="clear" w:color="auto" w:fill="F2F2F2"/>
+        </w:rPr>
+      </w:pPr>
+    </w:p>
+    <w:p>
+      <w:pPr>
+        <w:rPr>
+          <w:rFonts w:ascii="Arial" w:eastAsia="Times New Roman" w:hAnsi="Arial" w:cs="Arial"/>
+          <w:shd w:val="clear" w:color="auto" w:fill="F2F2F2"/>
+        </w:rPr>
+      </w:pPr>
+    </w:p>
+    <w:p>
+      <w:pPr>
+        <w:rPr>
+          <w:rFonts w:ascii="Arial" w:eastAsia="Times New Roman" w:hAnsi="Arial" w:cs="Arial"/>
+          <w:shd w:val="clear" w:color="auto" w:fill="F2F2F2"/>
+        </w:rPr>
+      </w:pPr>
+    </w:p>
+    <w:p>
+      <w:pPr>
+        <w:rPr>
+          <w:rFonts w:ascii="Arial" w:eastAsia="Times New Roman" w:hAnsi="Arial" w:cs="Arial"/>
+          <w:shd w:val="clear" w:color="auto" w:fill="F2F2F2"/>
+        </w:rPr>
+      </w:pPr>
+    </w:p>
+    <w:p>
+      <w:pPr>
+        <w:rPr>
+          <w:rFonts w:ascii="Arial" w:eastAsia="Times New Roman" w:hAnsi="Arial" w:cs="Arial"/>
+          <w:shd w:val="clear" w:color="auto" w:fill="F2F2F2"/>
+        </w:rPr>
+      </w:pPr>
+    </w:p>
+    <w:p>
+      <w:pPr>
+        <w:rPr>
+          <w:rFonts w:ascii="Arial" w:eastAsia="Times New Roman" w:hAnsi="Arial" w:cs="Arial"/>
+          <w:shd w:val="clear" w:color="auto" w:fill="F2F2F2"/>
+        </w:rPr>
+      </w:pPr>
+    </w:p>
+    <w:p>
+      <w:pPr>
+        <w:rPr>
+          <w:rFonts w:ascii="Arial" w:eastAsia="Times New Roman" w:hAnsi="Arial" w:cs="Arial"/>
+          <w:shd w:val="clear" w:color="auto" w:fill="F2F2F2"/>
+        </w:rPr>
+      </w:pPr>
+    </w:p>
+    <w:p>
+      <w:pPr>
+        <w:rPr>
+          <w:rFonts w:ascii="Arial" w:eastAsia="Times New Roman" w:hAnsi="Arial" w:cs="Arial"/>
+          <w:shd w:val="clear" w:color="auto" w:fill="F2F2F2"/>
+        </w:rPr>
+      </w:pPr>
+      <w:r>
+        <w:rPr>
+          <w:rFonts w:ascii="Arial" w:eastAsia="Times New Roman" w:hAnsi="Arial" w:cs="Arial"/>
+          <w:shd w:val="clear" w:color="auto" w:fill="F2F2F2"/>
+        </w:rPr>
+        <w:lastRenderedPageBreak/>
+        <w:t>7.</w:t>
+      </w:r>
+      <w:r>
+        <w:rPr>
+          <w:rFonts w:ascii="Arial" w:eastAsia="Times New Roman" w:hAnsi="Arial" w:cs="Arial"/>
+          <w:shd w:val="clear" w:color="auto" w:fill="F2F2F2"/>
+        </w:rPr>
+        <w:t>2.</w:t>
+      </w:r>
+      <w:r>
+        <w:rPr>
+          <w:rFonts w:ascii="Courier New" w:eastAsia="Times New Roman" w:hAnsi="Courier New" w:cs="Courier New"/>
+          <w:shd w:val="clear" w:color="auto" w:fill="F2F2F2"/>
+        </w:rPr>
+        <w:t xml:space="preserve"> </w:t>
+      </w:r>
+      <w:r>
+        <w:rPr>
+          <w:rFonts w:ascii="Arial" w:eastAsia="Times New Roman" w:hAnsi="Arial" w:cs="Arial"/>
+          <w:shd w:val="clear" w:color="auto" w:fill="F2F2F2"/>
+        </w:rPr>
+        <w:t xml:space="preserve">Some restaurants have been in business much longer than others. Is there any trend in terms of how highly older vs. newer restaurants score on their inspections? </w:t>
+      </w:r>
+    </w:p>
+    <w:p>
+      <w:pPr>
+        <w:rPr>
+          <w:rFonts w:ascii="Arial" w:eastAsia="Times New Roman" w:hAnsi="Arial" w:cs="Arial"/>
+          <w:shd w:val="clear" w:color="auto" w:fill="F2F2F2"/>
+        </w:rPr>
+      </w:pPr>
+      <w:r>
+        <w:rPr>
+          <w:rFonts w:ascii="Arial" w:eastAsia="Times New Roman" w:hAnsi="Arial" w:cs="Arial"/>
+          <w:noProof/>
+          <w:shd w:val="clear" w:color="auto" w:fill="F2F2F2"/>
+        </w:rPr>
+        <w:drawing>
+          <wp:inline distT="0" distB="0" distL="0" distR="0" wp14:anchorId="73F11EB1" wp14:editId="5DA0730B">
+            <wp:extent cx="5943600" cy="3813810"/>
+            <wp:effectExtent l="0" t="0" r="0" b="0"/>
+            <wp:docPr id="14" name="Picture 14"/>
+            <wp:cNvGraphicFramePr>
+              <a:graphicFrameLocks xmlns:a="http://schemas.openxmlformats.org/drawingml/2006/main" noChangeAspect="1"/>
+            </wp:cNvGraphicFramePr>
+            <a:graphic xmlns:a="http://schemas.openxmlformats.org/drawingml/2006/main">
+              <a:graphicData uri="http://schemas.openxmlformats.org/drawingml/2006/picture">
+                <pic:pic xmlns:pic="http://schemas.openxmlformats.org/drawingml/2006/picture">
+                  <pic:nvPicPr>
+                    <pic:cNvPr id="14" name="Picture 14"/>
+                    <pic:cNvPicPr/>
+                  </pic:nvPicPr>
+                  <pic:blipFill>
+                    <a:blip r:embed="rId16">
+                      <a:extLst>
+                        <a:ext uri="{28A0092B-C50C-407E-A947-70E740481C1C}">
+                          <a14:useLocalDpi xmlns:a14="http://schemas.microsoft.com/office/drawing/2010/main" val="0"/>
+                        </a:ext>
+                      </a:extLst>
+                    </a:blip>
+                    <a:stretch>
+                      <a:fillRect/>
+                    </a:stretch>
+                  </pic:blipFill>
+                  <pic:spPr>
+                    <a:xfrm>
+                      <a:off x="0" y="0"/>
+                      <a:ext cx="5943600" cy="3813810"/>
+                    </a:xfrm>
+                    <a:prstGeom prst="rect">
+                      <a:avLst/>
+                    </a:prstGeom>
+                  </pic:spPr>
+                </pic:pic>
+              </a:graphicData>
+            </a:graphic>
+          </wp:inline>
+        </w:drawing>
+      </w:r>
+    </w:p>
+    <w:p>
+      <w:pPr>
+        <w:rPr>
+          <w:rFonts w:ascii="Arial" w:eastAsia="Times New Roman" w:hAnsi="Arial" w:cs="Arial"/>
+          <w:shd w:val="clear" w:color="auto" w:fill="F2F2F2"/>
+        </w:rPr>
+      </w:pPr>
+    </w:p>
+    <w:p>
+      <w:pPr>
+        <w:rPr>
+          <w:rFonts w:ascii="Arial" w:eastAsia="Times New Roman" w:hAnsi="Arial" w:cs="Arial"/>
+          <w:shd w:val="clear" w:color="auto" w:fill="F2F2F2"/>
+        </w:rPr>
+      </w:pPr>
       <w:r>
         <w:rPr>
           <w:rFonts w:ascii="Arial" w:eastAsia="Times New Roman" w:hAnsi="Arial" w:cs="Arial"/>
@@ -2668,7 +2681,7 @@
                     <pic:cNvPicPr/>
                   </pic:nvPicPr>
                   <pic:blipFill>
-                    <a:blip r:embed="rId16">
+                    <a:blip r:embed="rId17">
                       <a:extLst>
                         <a:ext uri="{28A0092B-C50C-407E-A947-70E740481C1C}">
                           <a14:useLocalDpi xmlns:a14="http://schemas.microsoft.com/office/drawing/2010/main" val="0"/>
@@ -2722,7 +2735,7 @@
           <w:rFonts w:ascii="Arial" w:eastAsia="Times New Roman" w:hAnsi="Arial" w:cs="Arial"/>
           <w:shd w:val="clear" w:color="auto" w:fill="F2F2F2"/>
         </w:rPr>
-        <w:t xml:space="preserve">for restaurants only </w:t>
+        <w:t xml:space="preserve">for restaurants </w:t>
       </w:r>
       <w:r>
         <w:rPr>
@@ -2977,7 +2990,7 @@
                     <pic:cNvPicPr/>
                   </pic:nvPicPr>
                   <pic:blipFill>
-                    <a:blip r:embed="rId17">
+                    <a:blip r:embed="rId18">
                       <a:extLst>
                         <a:ext uri="{28A0092B-C50C-407E-A947-70E740481C1C}">
                           <a14:useLocalDpi xmlns:a14="http://schemas.microsoft.com/office/drawing/2010/main" val="0"/>
@@ -3308,7 +3321,7 @@
                     <pic:cNvPicPr/>
                   </pic:nvPicPr>
                   <pic:blipFill>
-                    <a:blip r:embed="rId18">
+                    <a:blip r:embed="rId19">
                       <a:extLst>
                         <a:ext uri="{28A0092B-C50C-407E-A947-70E740481C1C}">
                           <a14:useLocalDpi xmlns:a14="http://schemas.microsoft.com/office/drawing/2010/main" val="0"/>
@@ -3532,7 +3545,7 @@
                     <pic:cNvPicPr/>
                   </pic:nvPicPr>
                   <pic:blipFill>
-                    <a:blip r:embed="rId19">
+                    <a:blip r:embed="rId20">
                       <a:extLst>
                         <a:ext uri="{28A0092B-C50C-407E-A947-70E740481C1C}">
                           <a14:useLocalDpi xmlns:a14="http://schemas.microsoft.com/office/drawing/2010/main" val="0"/>
@@ -3588,7 +3601,7 @@
                     <pic:cNvPicPr/>
                   </pic:nvPicPr>
                   <pic:blipFill>
-                    <a:blip r:embed="rId20">
+                    <a:blip r:embed="rId21">
                       <a:extLst>
                         <a:ext uri="{28A0092B-C50C-407E-A947-70E740481C1C}">
                           <a14:useLocalDpi xmlns:a14="http://schemas.microsoft.com/office/drawing/2010/main" val="0"/>
@@ -3699,7 +3712,7 @@
                     <pic:cNvPicPr/>
                   </pic:nvPicPr>
                   <pic:blipFill>
-                    <a:blip r:embed="rId21">
+                    <a:blip r:embed="rId22">
                       <a:extLst>
                         <a:ext uri="{28A0092B-C50C-407E-A947-70E740481C1C}">
                           <a14:useLocalDpi xmlns:a14="http://schemas.microsoft.com/office/drawing/2010/main" val="0"/>
@@ -3773,7 +3786,14 @@
           <w:color w:val="000000"/>
         </w:rPr>
         <w:lastRenderedPageBreak/>
-        <w:t>5. (cont.)</w:t>
+        <w:t>7.</w:t>
+      </w:r>
+      <w:r>
+        <w:rPr>
+          <w:rFonts w:ascii="Arial" w:eastAsia="Times New Roman" w:hAnsi="Arial" w:cs="Arial"/>
+          <w:color w:val="000000"/>
+        </w:rPr>
+        <w:t xml:space="preserve"> (cont.)</w:t>
       </w:r>
     </w:p>
     <w:p>
@@ -4464,6 +4484,29 @@
     <w:basedOn w:val="DefaultParagraphFont"/>
     <w:rsid w:val="004A40AE"/>
   </w:style>
+  <w:style w:type="character" w:styleId="Hyperlink">
+    <w:name w:val="Hyperlink"/>
+    <w:basedOn w:val="DefaultParagraphFont"/>
+    <w:uiPriority w:val="99"/>
+    <w:unhideWhenUsed/>
+    <w:rsid w:val="002A32B4"/>
+    <w:rPr>
+      <w:color w:val="0563C1" w:themeColor="hyperlink"/>
+      <w:u w:val="single"/>
+    </w:rPr>
+  </w:style>
+  <w:style w:type="character" w:styleId="UnresolvedMention">
+    <w:name w:val="Unresolved Mention"/>
+    <w:basedOn w:val="DefaultParagraphFont"/>
+    <w:uiPriority w:val="99"/>
+    <w:semiHidden/>
+    <w:unhideWhenUsed/>
+    <w:rsid w:val="002A32B4"/>
+    <w:rPr>
+      <w:color w:val="605E5C"/>
+      <w:shd w:val="clear" w:color="auto" w:fill="E1DFDD"/>
+    </w:rPr>
+  </w:style>
 </w:styles>
 </file>
 

</xml_diff>